<commit_message>
tables for function point analysis
</commit_message>
<xml_diff>
--- a/4_ProjectManagement/Document/ProjectPlan_v0.1.docx
+++ b/4_ProjectManagement/Document/ProjectPlan_v0.1.docx
@@ -3040,7 +3040,7 @@
         </w:numPr>
         <w:rPr>
           <w:rFonts w:asciiTheme="minorHAnsi" w:hAnsiTheme="minorHAnsi" w:cstheme="minorHAnsi"/>
-          <w:sz w:val="22"/>
+          <w:sz w:val="32"/>
           <w:szCs w:val="20"/>
           <w:lang w:val="en-GB"/>
         </w:rPr>
@@ -3054,9 +3054,62 @@
           <w:lang w:val="en-GB"/>
         </w:rPr>
         <w:lastRenderedPageBreak/>
-        <w:t>Project size, cost and effort estimation</w:t>
+        <w:t xml:space="preserve">Project size, </w:t>
+      </w:r>
+      <w:r>
+        <w:rPr>
+          <w:rFonts w:asciiTheme="minorHAnsi" w:hAnsiTheme="minorHAnsi" w:cstheme="minorHAnsi"/>
+          <w:sz w:val="32"/>
+          <w:szCs w:val="20"/>
+          <w:lang w:val="en-GB"/>
+        </w:rPr>
+        <w:t>cost,</w:t>
+      </w:r>
+      <w:bookmarkStart w:id="7" w:name="_GoBack"/>
+      <w:bookmarkEnd w:id="7"/>
+      <w:r>
+        <w:rPr>
+          <w:rFonts w:asciiTheme="minorHAnsi" w:hAnsiTheme="minorHAnsi" w:cstheme="minorHAnsi"/>
+          <w:sz w:val="32"/>
+          <w:szCs w:val="20"/>
+          <w:lang w:val="en-GB"/>
+        </w:rPr>
+        <w:t xml:space="preserve"> and effort estimation</w:t>
       </w:r>
       <w:bookmarkEnd w:id="6"/>
+    </w:p>
+    <w:p>
+      <w:pPr>
+        <w:spacing w:after="120"/>
+        <w:ind w:left="28" w:right="2183" w:firstLine="0"/>
+        <w:rPr>
+          <w:rFonts w:asciiTheme="minorHAnsi" w:hAnsiTheme="minorHAnsi" w:cstheme="minorHAnsi"/>
+          <w:sz w:val="22"/>
+          <w:szCs w:val="20"/>
+          <w:lang w:val="en-GB"/>
+        </w:rPr>
+      </w:pPr>
+      <w:r>
+        <w:rPr>
+          <w:rFonts w:asciiTheme="minorHAnsi" w:hAnsiTheme="minorHAnsi" w:cstheme="minorHAnsi"/>
+          <w:sz w:val="22"/>
+          <w:szCs w:val="20"/>
+          <w:lang w:val="en-GB"/>
+        </w:rPr>
+        <w:t>This section of the document provides</w:t>
+      </w:r>
+    </w:p>
+    <w:p>
+      <w:pPr>
+        <w:spacing w:after="120"/>
+        <w:ind w:left="28" w:right="2183" w:firstLine="0"/>
+        <w:rPr>
+          <w:rFonts w:asciiTheme="minorHAnsi" w:hAnsiTheme="minorHAnsi" w:cstheme="minorHAnsi"/>
+          <w:sz w:val="22"/>
+          <w:szCs w:val="20"/>
+          <w:lang w:val="en-GB"/>
+        </w:rPr>
+      </w:pPr>
     </w:p>
     <w:p>
       <w:pPr>
@@ -3077,7 +3130,7 @@
         </w:rPr>
         <w:t xml:space="preserve"> </w:t>
       </w:r>
-      <w:bookmarkStart w:id="7" w:name="_Toc472332397"/>
+      <w:bookmarkStart w:id="8" w:name="_Toc472332397"/>
       <w:r>
         <w:rPr>
           <w:sz w:val="28"/>
@@ -3085,7 +3138,7 @@
         </w:rPr>
         <w:t>Size estimation: function points</w:t>
       </w:r>
-      <w:bookmarkEnd w:id="7"/>
+      <w:bookmarkEnd w:id="8"/>
     </w:p>
     <w:p>
       <w:pPr>
@@ -3105,43 +3158,3378 @@
           <w:szCs w:val="20"/>
           <w:lang w:val="en-GB"/>
         </w:rPr>
-        <w:t>Only when t</w:t>
-      </w:r>
-      <w:r>
-        <w:rPr>
-          <w:rFonts w:asciiTheme="minorHAnsi" w:hAnsiTheme="minorHAnsi" w:cstheme="minorHAnsi"/>
-          <w:sz w:val="22"/>
-          <w:szCs w:val="20"/>
-          <w:lang w:val="en-GB"/>
-        </w:rPr>
-        <w:t xml:space="preserve">he Integration Test Plan document </w:t>
-      </w:r>
-      <w:r>
-        <w:rPr>
-          <w:rFonts w:asciiTheme="minorHAnsi" w:hAnsiTheme="minorHAnsi" w:cstheme="minorHAnsi"/>
-          <w:sz w:val="22"/>
-          <w:szCs w:val="20"/>
-          <w:lang w:val="en-GB"/>
-        </w:rPr>
-        <w:t>will</w:t>
-      </w:r>
-      <w:r>
-        <w:rPr>
-          <w:rFonts w:asciiTheme="minorHAnsi" w:hAnsiTheme="minorHAnsi" w:cstheme="minorHAnsi"/>
-          <w:sz w:val="22"/>
-          <w:szCs w:val="20"/>
-          <w:lang w:val="en-GB"/>
-        </w:rPr>
-        <w:t xml:space="preserve"> be complete, </w:t>
-      </w:r>
-      <w:r>
-        <w:rPr>
-          <w:rFonts w:asciiTheme="minorHAnsi" w:hAnsiTheme="minorHAnsi" w:cstheme="minorHAnsi"/>
-          <w:sz w:val="22"/>
-          <w:szCs w:val="20"/>
-          <w:lang w:val="en-GB"/>
-        </w:rPr>
-        <w:t>it will be possible to start with the integration testing phase.</w:t>
+        <w:t xml:space="preserve">The size of the project we are working on, will be estimated using the Function Point Analysis approach. This technique is based on </w:t>
+      </w:r>
+      <w:r>
+        <w:rPr>
+          <w:rFonts w:asciiTheme="minorHAnsi" w:hAnsiTheme="minorHAnsi" w:cstheme="minorHAnsi"/>
+          <w:sz w:val="22"/>
+          <w:szCs w:val="20"/>
+          <w:lang w:val="en-GB"/>
+        </w:rPr>
+        <w:t>five major components:</w:t>
+      </w:r>
+    </w:p>
+    <w:p>
+      <w:pPr>
+        <w:pStyle w:val="Paragrafoelenco"/>
+        <w:numPr>
+          <w:ilvl w:val="0"/>
+          <w:numId w:val="30"/>
+        </w:numPr>
+        <w:spacing w:after="120"/>
+        <w:ind w:right="2183"/>
+        <w:rPr>
+          <w:rFonts w:asciiTheme="minorHAnsi" w:hAnsiTheme="minorHAnsi" w:cstheme="minorHAnsi"/>
+          <w:sz w:val="22"/>
+          <w:szCs w:val="20"/>
+          <w:lang w:val="en-GB"/>
+        </w:rPr>
+      </w:pPr>
+      <w:r>
+        <w:rPr>
+          <w:rFonts w:asciiTheme="minorHAnsi" w:hAnsiTheme="minorHAnsi" w:cstheme="minorHAnsi"/>
+          <w:sz w:val="22"/>
+          <w:szCs w:val="20"/>
+          <w:lang w:val="en-GB"/>
+        </w:rPr>
+        <w:t xml:space="preserve">External Input, </w:t>
+      </w:r>
+      <w:r>
+        <w:rPr>
+          <w:rFonts w:asciiTheme="minorHAnsi" w:hAnsiTheme="minorHAnsi" w:cstheme="minorHAnsi"/>
+          <w:sz w:val="22"/>
+          <w:szCs w:val="20"/>
+          <w:lang w:val="en-GB"/>
+        </w:rPr>
+        <w:t>all operation that takes data in from the external environment</w:t>
+      </w:r>
+    </w:p>
+    <w:p>
+      <w:pPr>
+        <w:pStyle w:val="Paragrafoelenco"/>
+        <w:numPr>
+          <w:ilvl w:val="0"/>
+          <w:numId w:val="30"/>
+        </w:numPr>
+        <w:spacing w:after="120"/>
+        <w:ind w:right="2183"/>
+        <w:rPr>
+          <w:rFonts w:asciiTheme="minorHAnsi" w:hAnsiTheme="minorHAnsi" w:cstheme="minorHAnsi"/>
+          <w:sz w:val="22"/>
+          <w:szCs w:val="20"/>
+          <w:lang w:val="en-GB"/>
+        </w:rPr>
+      </w:pPr>
+      <w:r>
+        <w:rPr>
+          <w:rFonts w:asciiTheme="minorHAnsi" w:hAnsiTheme="minorHAnsi" w:cstheme="minorHAnsi"/>
+          <w:sz w:val="22"/>
+          <w:szCs w:val="20"/>
+          <w:lang w:val="en-GB"/>
+        </w:rPr>
+        <w:t xml:space="preserve">External Output, </w:t>
+      </w:r>
+      <w:r>
+        <w:rPr>
+          <w:rFonts w:asciiTheme="minorHAnsi" w:hAnsiTheme="minorHAnsi" w:cstheme="minorHAnsi"/>
+          <w:sz w:val="22"/>
+          <w:szCs w:val="20"/>
+          <w:lang w:val="en-GB"/>
+        </w:rPr>
+        <w:t xml:space="preserve">all operation that sends </w:t>
+      </w:r>
+      <w:r>
+        <w:rPr>
+          <w:rFonts w:asciiTheme="minorHAnsi" w:hAnsiTheme="minorHAnsi" w:cstheme="minorHAnsi"/>
+          <w:sz w:val="22"/>
+          <w:szCs w:val="20"/>
+          <w:lang w:val="en-GB"/>
+        </w:rPr>
+        <w:t>data</w:t>
+      </w:r>
+      <w:r>
+        <w:rPr>
+          <w:rFonts w:asciiTheme="minorHAnsi" w:hAnsiTheme="minorHAnsi" w:cstheme="minorHAnsi"/>
+          <w:sz w:val="22"/>
+          <w:szCs w:val="20"/>
+          <w:lang w:val="en-GB"/>
+        </w:rPr>
+        <w:t xml:space="preserve"> out </w:t>
+      </w:r>
+    </w:p>
+    <w:p>
+      <w:pPr>
+        <w:pStyle w:val="Paragrafoelenco"/>
+        <w:numPr>
+          <w:ilvl w:val="0"/>
+          <w:numId w:val="30"/>
+        </w:numPr>
+        <w:spacing w:after="120"/>
+        <w:ind w:right="2183"/>
+        <w:rPr>
+          <w:rFonts w:asciiTheme="minorHAnsi" w:hAnsiTheme="minorHAnsi" w:cstheme="minorHAnsi"/>
+          <w:sz w:val="22"/>
+          <w:szCs w:val="20"/>
+          <w:lang w:val="en-GB"/>
+        </w:rPr>
+      </w:pPr>
+      <w:r>
+        <w:rPr>
+          <w:rFonts w:asciiTheme="minorHAnsi" w:hAnsiTheme="minorHAnsi" w:cstheme="minorHAnsi"/>
+          <w:sz w:val="22"/>
+          <w:szCs w:val="20"/>
+          <w:lang w:val="en-GB"/>
+        </w:rPr>
+        <w:t xml:space="preserve">External Inquiry, </w:t>
+      </w:r>
+      <w:r>
+        <w:rPr>
+          <w:rFonts w:asciiTheme="minorHAnsi" w:hAnsiTheme="minorHAnsi" w:cstheme="minorHAnsi"/>
+          <w:sz w:val="22"/>
+          <w:szCs w:val="20"/>
+          <w:lang w:val="en-GB"/>
+        </w:rPr>
+        <w:t>all operation involving both input and output</w:t>
+      </w:r>
+    </w:p>
+    <w:p>
+      <w:pPr>
+        <w:pStyle w:val="Paragrafoelenco"/>
+        <w:numPr>
+          <w:ilvl w:val="0"/>
+          <w:numId w:val="30"/>
+        </w:numPr>
+        <w:spacing w:after="120"/>
+        <w:ind w:right="2183"/>
+        <w:rPr>
+          <w:rFonts w:asciiTheme="minorHAnsi" w:hAnsiTheme="minorHAnsi" w:cstheme="minorHAnsi"/>
+          <w:sz w:val="22"/>
+          <w:szCs w:val="20"/>
+          <w:lang w:val="en-GB"/>
+        </w:rPr>
+      </w:pPr>
+      <w:r>
+        <w:rPr>
+          <w:rFonts w:asciiTheme="minorHAnsi" w:hAnsiTheme="minorHAnsi" w:cstheme="minorHAnsi"/>
+          <w:sz w:val="22"/>
+          <w:szCs w:val="20"/>
+          <w:lang w:val="en-GB"/>
+        </w:rPr>
+        <w:t xml:space="preserve">Internal Logic Files, data used and managed by </w:t>
+      </w:r>
+      <w:r>
+        <w:rPr>
+          <w:rFonts w:asciiTheme="minorHAnsi" w:hAnsiTheme="minorHAnsi" w:cstheme="minorHAnsi"/>
+          <w:sz w:val="22"/>
+          <w:szCs w:val="20"/>
+          <w:lang w:val="en-GB"/>
+        </w:rPr>
+        <w:t>our</w:t>
+      </w:r>
+      <w:r>
+        <w:rPr>
+          <w:rFonts w:asciiTheme="minorHAnsi" w:hAnsiTheme="minorHAnsi" w:cstheme="minorHAnsi"/>
+          <w:sz w:val="22"/>
+          <w:szCs w:val="20"/>
+          <w:lang w:val="en-GB"/>
+        </w:rPr>
+        <w:t xml:space="preserve"> application</w:t>
+      </w:r>
+    </w:p>
+    <w:p>
+      <w:pPr>
+        <w:pStyle w:val="Paragrafoelenco"/>
+        <w:numPr>
+          <w:ilvl w:val="0"/>
+          <w:numId w:val="30"/>
+        </w:numPr>
+        <w:spacing w:after="120"/>
+        <w:ind w:right="2183"/>
+        <w:rPr>
+          <w:rFonts w:asciiTheme="minorHAnsi" w:hAnsiTheme="minorHAnsi" w:cstheme="minorHAnsi"/>
+          <w:sz w:val="22"/>
+          <w:szCs w:val="20"/>
+          <w:lang w:val="en-GB"/>
+        </w:rPr>
+      </w:pPr>
+      <w:r>
+        <w:rPr>
+          <w:rFonts w:asciiTheme="minorHAnsi" w:hAnsiTheme="minorHAnsi" w:cstheme="minorHAnsi"/>
+          <w:sz w:val="22"/>
+          <w:szCs w:val="20"/>
+          <w:lang w:val="en-GB"/>
+        </w:rPr>
+        <w:t>External Interface Files</w:t>
+      </w:r>
+      <w:r>
+        <w:rPr>
+          <w:rFonts w:asciiTheme="minorHAnsi" w:hAnsiTheme="minorHAnsi" w:cstheme="minorHAnsi"/>
+          <w:sz w:val="22"/>
+          <w:szCs w:val="20"/>
+          <w:lang w:val="en-GB"/>
+        </w:rPr>
+        <w:t>, data used by our system but generated by other applications</w:t>
+      </w:r>
+    </w:p>
+    <w:p>
+      <w:pPr>
+        <w:spacing w:after="120"/>
+        <w:ind w:left="28" w:right="2183" w:firstLine="0"/>
+        <w:rPr>
+          <w:rFonts w:asciiTheme="minorHAnsi" w:hAnsiTheme="minorHAnsi" w:cstheme="minorHAnsi"/>
+          <w:sz w:val="22"/>
+          <w:szCs w:val="20"/>
+          <w:lang w:val="en-GB"/>
+        </w:rPr>
+      </w:pPr>
+      <w:r>
+        <w:rPr>
+          <w:rFonts w:asciiTheme="minorHAnsi" w:hAnsiTheme="minorHAnsi" w:cstheme="minorHAnsi"/>
+          <w:sz w:val="22"/>
+          <w:szCs w:val="20"/>
+          <w:lang w:val="en-GB"/>
+        </w:rPr>
+        <w:t>T</w:t>
+      </w:r>
+      <w:r>
+        <w:rPr>
+          <w:rFonts w:asciiTheme="minorHAnsi" w:hAnsiTheme="minorHAnsi" w:cstheme="minorHAnsi"/>
+          <w:sz w:val="22"/>
+          <w:szCs w:val="20"/>
+          <w:lang w:val="en-GB"/>
+        </w:rPr>
+        <w:t>he tables used for the estimation are provided here</w:t>
+      </w:r>
+      <w:r>
+        <w:rPr>
+          <w:rFonts w:asciiTheme="minorHAnsi" w:hAnsiTheme="minorHAnsi" w:cstheme="minorHAnsi"/>
+          <w:sz w:val="22"/>
+          <w:szCs w:val="20"/>
+          <w:lang w:val="en-GB"/>
+        </w:rPr>
+        <w:t>.</w:t>
+      </w:r>
+    </w:p>
+    <w:p>
+      <w:pPr>
+        <w:spacing w:after="120"/>
+        <w:ind w:left="0" w:right="2183" w:firstLine="0"/>
+        <w:rPr>
+          <w:rFonts w:asciiTheme="minorHAnsi" w:hAnsiTheme="minorHAnsi" w:cstheme="minorHAnsi"/>
+          <w:b/>
+          <w:sz w:val="22"/>
+          <w:szCs w:val="20"/>
+          <w:lang w:val="en-GB"/>
+        </w:rPr>
+      </w:pPr>
+    </w:p>
+    <w:tbl>
+      <w:tblPr>
+        <w:tblStyle w:val="Grigliatabella"/>
+        <w:tblW w:w="6946" w:type="dxa"/>
+        <w:tblBorders>
+          <w:left w:val="none" w:sz="0" w:space="0" w:color="auto"/>
+          <w:right w:val="none" w:sz="0" w:space="0" w:color="auto"/>
+          <w:insideV w:val="none" w:sz="0" w:space="0" w:color="auto"/>
+        </w:tblBorders>
+        <w:tblCellMar>
+          <w:top w:w="57" w:type="dxa"/>
+          <w:bottom w:w="57" w:type="dxa"/>
+        </w:tblCellMar>
+        <w:tblLook w:val="04A0" w:firstRow="1" w:lastRow="0" w:firstColumn="1" w:lastColumn="0" w:noHBand="0" w:noVBand="1"/>
+      </w:tblPr>
+      <w:tblGrid>
+        <w:gridCol w:w="1945"/>
+        <w:gridCol w:w="1667"/>
+        <w:gridCol w:w="1667"/>
+        <w:gridCol w:w="1667"/>
+      </w:tblGrid>
+      <w:tr>
+        <w:trPr>
+          <w:trHeight w:val="13"/>
+        </w:trPr>
+        <w:tc>
+          <w:tcPr>
+            <w:tcW w:w="1400" w:type="pct"/>
+            <w:vMerge w:val="restart"/>
+            <w:tcBorders>
+              <w:top w:val="single" w:sz="12" w:space="0" w:color="auto"/>
+              <w:right w:val="single" w:sz="4" w:space="0" w:color="auto"/>
+            </w:tcBorders>
+            <w:vAlign w:val="center"/>
+          </w:tcPr>
+          <w:p>
+            <w:pPr>
+              <w:spacing w:after="0" w:line="240" w:lineRule="auto"/>
+              <w:ind w:left="0" w:right="0" w:firstLine="0"/>
+              <w:jc w:val="left"/>
+              <w:rPr>
+                <w:b/>
+                <w:sz w:val="22"/>
+                <w:lang w:val="en-GB"/>
+              </w:rPr>
+            </w:pPr>
+            <w:r>
+              <w:rPr>
+                <w:b/>
+                <w:sz w:val="24"/>
+                <w:lang w:val="en-GB"/>
+              </w:rPr>
+              <w:t>File Type Referenced</w:t>
+            </w:r>
+          </w:p>
+        </w:tc>
+        <w:tc>
+          <w:tcPr>
+            <w:tcW w:w="3600" w:type="pct"/>
+            <w:gridSpan w:val="3"/>
+            <w:tcBorders>
+              <w:top w:val="single" w:sz="12" w:space="0" w:color="auto"/>
+              <w:left w:val="single" w:sz="4" w:space="0" w:color="auto"/>
+            </w:tcBorders>
+          </w:tcPr>
+          <w:p>
+            <w:pPr>
+              <w:spacing w:after="0" w:line="240" w:lineRule="auto"/>
+              <w:ind w:left="0" w:right="0" w:firstLine="0"/>
+              <w:rPr>
+                <w:b/>
+                <w:sz w:val="22"/>
+                <w:lang w:val="en-GB"/>
+              </w:rPr>
+            </w:pPr>
+            <w:r>
+              <w:rPr>
+                <w:b/>
+                <w:sz w:val="24"/>
+                <w:lang w:val="en-GB"/>
+              </w:rPr>
+              <w:t>Data elements</w:t>
+            </w:r>
+          </w:p>
+        </w:tc>
+      </w:tr>
+      <w:tr>
+        <w:trPr>
+          <w:trHeight w:val="188"/>
+        </w:trPr>
+        <w:tc>
+          <w:tcPr>
+            <w:tcW w:w="1400" w:type="pct"/>
+            <w:vMerge/>
+            <w:tcBorders>
+              <w:bottom w:val="single" w:sz="12" w:space="0" w:color="auto"/>
+              <w:right w:val="single" w:sz="4" w:space="0" w:color="auto"/>
+            </w:tcBorders>
+            <w:vAlign w:val="center"/>
+          </w:tcPr>
+          <w:p>
+            <w:pPr>
+              <w:spacing w:after="0" w:line="240" w:lineRule="auto"/>
+              <w:ind w:left="0" w:right="0" w:firstLine="0"/>
+              <w:jc w:val="left"/>
+              <w:rPr>
+                <w:sz w:val="22"/>
+                <w:lang w:val="en-GB"/>
+              </w:rPr>
+            </w:pPr>
+          </w:p>
+        </w:tc>
+        <w:tc>
+          <w:tcPr>
+            <w:tcW w:w="1200" w:type="pct"/>
+            <w:tcBorders>
+              <w:left w:val="single" w:sz="4" w:space="0" w:color="auto"/>
+              <w:bottom w:val="single" w:sz="12" w:space="0" w:color="auto"/>
+            </w:tcBorders>
+            <w:vAlign w:val="center"/>
+          </w:tcPr>
+          <w:p>
+            <w:pPr>
+              <w:spacing w:after="0" w:line="240" w:lineRule="auto"/>
+              <w:ind w:left="0" w:right="0" w:firstLine="0"/>
+              <w:jc w:val="center"/>
+              <w:rPr>
+                <w:b/>
+                <w:sz w:val="22"/>
+                <w:lang w:val="en-GB"/>
+              </w:rPr>
+            </w:pPr>
+            <w:r>
+              <w:rPr>
+                <w:b/>
+                <w:sz w:val="22"/>
+                <w:lang w:val="en-GB"/>
+              </w:rPr>
+              <w:t>1-4</w:t>
+            </w:r>
+          </w:p>
+        </w:tc>
+        <w:tc>
+          <w:tcPr>
+            <w:tcW w:w="1200" w:type="pct"/>
+            <w:tcBorders>
+              <w:bottom w:val="single" w:sz="12" w:space="0" w:color="auto"/>
+            </w:tcBorders>
+            <w:vAlign w:val="center"/>
+          </w:tcPr>
+          <w:p>
+            <w:pPr>
+              <w:spacing w:after="0" w:line="240" w:lineRule="auto"/>
+              <w:ind w:left="0" w:right="0" w:firstLine="0"/>
+              <w:jc w:val="center"/>
+              <w:rPr>
+                <w:b/>
+                <w:sz w:val="22"/>
+              </w:rPr>
+            </w:pPr>
+            <w:r>
+              <w:rPr>
+                <w:b/>
+                <w:sz w:val="22"/>
+              </w:rPr>
+              <w:t>5-15</w:t>
+            </w:r>
+          </w:p>
+        </w:tc>
+        <w:tc>
+          <w:tcPr>
+            <w:tcW w:w="1200" w:type="pct"/>
+            <w:tcBorders>
+              <w:bottom w:val="single" w:sz="12" w:space="0" w:color="auto"/>
+            </w:tcBorders>
+            <w:vAlign w:val="center"/>
+          </w:tcPr>
+          <w:p>
+            <w:pPr>
+              <w:spacing w:after="0" w:line="240" w:lineRule="auto"/>
+              <w:ind w:left="0" w:right="0" w:firstLine="0"/>
+              <w:jc w:val="center"/>
+              <w:rPr>
+                <w:b/>
+                <w:sz w:val="22"/>
+                <w:lang w:val="en-GB"/>
+              </w:rPr>
+            </w:pPr>
+            <w:r>
+              <w:rPr>
+                <w:b/>
+                <w:sz w:val="22"/>
+                <w:lang w:val="en-GB"/>
+              </w:rPr>
+              <w:t>&gt; 15</w:t>
+            </w:r>
+          </w:p>
+        </w:tc>
+      </w:tr>
+      <w:tr>
+        <w:trPr>
+          <w:trHeight w:val="13"/>
+        </w:trPr>
+        <w:tc>
+          <w:tcPr>
+            <w:tcW w:w="1400" w:type="pct"/>
+            <w:tcBorders>
+              <w:top w:val="single" w:sz="12" w:space="0" w:color="auto"/>
+              <w:right w:val="single" w:sz="4" w:space="0" w:color="auto"/>
+            </w:tcBorders>
+            <w:vAlign w:val="center"/>
+          </w:tcPr>
+          <w:p>
+            <w:pPr>
+              <w:spacing w:after="0" w:line="240" w:lineRule="auto"/>
+              <w:ind w:left="0" w:right="0" w:firstLine="0"/>
+              <w:jc w:val="left"/>
+              <w:rPr>
+                <w:b/>
+                <w:sz w:val="22"/>
+                <w:lang w:val="en-GB"/>
+              </w:rPr>
+            </w:pPr>
+            <w:r>
+              <w:rPr>
+                <w:b/>
+                <w:sz w:val="22"/>
+                <w:lang w:val="en-GB"/>
+              </w:rPr>
+              <w:t>0-1</w:t>
+            </w:r>
+          </w:p>
+        </w:tc>
+        <w:tc>
+          <w:tcPr>
+            <w:tcW w:w="1200" w:type="pct"/>
+            <w:tcBorders>
+              <w:top w:val="single" w:sz="12" w:space="0" w:color="auto"/>
+              <w:left w:val="single" w:sz="4" w:space="0" w:color="auto"/>
+            </w:tcBorders>
+            <w:vAlign w:val="center"/>
+          </w:tcPr>
+          <w:p>
+            <w:pPr>
+              <w:spacing w:after="0" w:line="240" w:lineRule="auto"/>
+              <w:ind w:left="0" w:right="0" w:firstLine="0"/>
+              <w:jc w:val="center"/>
+              <w:rPr>
+                <w:sz w:val="22"/>
+                <w:lang w:val="en-GB"/>
+              </w:rPr>
+            </w:pPr>
+            <w:r>
+              <w:rPr>
+                <w:sz w:val="22"/>
+                <w:lang w:val="en-GB"/>
+              </w:rPr>
+              <w:t>Low</w:t>
+            </w:r>
+          </w:p>
+        </w:tc>
+        <w:tc>
+          <w:tcPr>
+            <w:tcW w:w="1200" w:type="pct"/>
+            <w:tcBorders>
+              <w:top w:val="single" w:sz="12" w:space="0" w:color="auto"/>
+            </w:tcBorders>
+            <w:vAlign w:val="center"/>
+          </w:tcPr>
+          <w:p>
+            <w:pPr>
+              <w:spacing w:after="0" w:line="240" w:lineRule="auto"/>
+              <w:ind w:left="0" w:right="0" w:firstLine="0"/>
+              <w:jc w:val="center"/>
+              <w:rPr>
+                <w:sz w:val="22"/>
+              </w:rPr>
+            </w:pPr>
+            <w:r>
+              <w:rPr>
+                <w:sz w:val="22"/>
+              </w:rPr>
+              <w:t>Low</w:t>
+            </w:r>
+          </w:p>
+        </w:tc>
+        <w:tc>
+          <w:tcPr>
+            <w:tcW w:w="1200" w:type="pct"/>
+            <w:tcBorders>
+              <w:top w:val="single" w:sz="12" w:space="0" w:color="auto"/>
+            </w:tcBorders>
+            <w:vAlign w:val="center"/>
+          </w:tcPr>
+          <w:p>
+            <w:pPr>
+              <w:spacing w:after="0" w:line="240" w:lineRule="auto"/>
+              <w:ind w:left="0" w:right="0" w:firstLine="0"/>
+              <w:jc w:val="center"/>
+              <w:rPr>
+                <w:sz w:val="22"/>
+                <w:lang w:val="en-GB"/>
+              </w:rPr>
+            </w:pPr>
+            <w:proofErr w:type="spellStart"/>
+            <w:r>
+              <w:rPr>
+                <w:sz w:val="22"/>
+                <w:lang w:val="en-GB"/>
+              </w:rPr>
+              <w:t>Avg</w:t>
+            </w:r>
+            <w:proofErr w:type="spellEnd"/>
+          </w:p>
+        </w:tc>
+      </w:tr>
+      <w:tr>
+        <w:trPr>
+          <w:trHeight w:val="13"/>
+        </w:trPr>
+        <w:tc>
+          <w:tcPr>
+            <w:tcW w:w="1400" w:type="pct"/>
+            <w:tcBorders>
+              <w:bottom w:val="single" w:sz="4" w:space="0" w:color="auto"/>
+              <w:right w:val="single" w:sz="4" w:space="0" w:color="auto"/>
+            </w:tcBorders>
+            <w:vAlign w:val="center"/>
+          </w:tcPr>
+          <w:p>
+            <w:pPr>
+              <w:spacing w:after="0" w:line="240" w:lineRule="auto"/>
+              <w:ind w:left="0" w:right="0" w:firstLine="0"/>
+              <w:jc w:val="left"/>
+              <w:rPr>
+                <w:b/>
+                <w:sz w:val="22"/>
+                <w:lang w:val="en-GB"/>
+              </w:rPr>
+            </w:pPr>
+            <w:r>
+              <w:rPr>
+                <w:b/>
+                <w:sz w:val="22"/>
+                <w:lang w:val="en-GB"/>
+              </w:rPr>
+              <w:t>2</w:t>
+            </w:r>
+          </w:p>
+        </w:tc>
+        <w:tc>
+          <w:tcPr>
+            <w:tcW w:w="1200" w:type="pct"/>
+            <w:tcBorders>
+              <w:left w:val="single" w:sz="4" w:space="0" w:color="auto"/>
+              <w:bottom w:val="single" w:sz="4" w:space="0" w:color="auto"/>
+            </w:tcBorders>
+            <w:vAlign w:val="center"/>
+          </w:tcPr>
+          <w:p>
+            <w:pPr>
+              <w:spacing w:after="0" w:line="240" w:lineRule="auto"/>
+              <w:ind w:left="0" w:right="0" w:firstLine="0"/>
+              <w:jc w:val="center"/>
+              <w:rPr>
+                <w:sz w:val="22"/>
+                <w:lang w:val="en-GB"/>
+              </w:rPr>
+            </w:pPr>
+            <w:r>
+              <w:rPr>
+                <w:sz w:val="22"/>
+                <w:lang w:val="en-GB"/>
+              </w:rPr>
+              <w:t>Low</w:t>
+            </w:r>
+          </w:p>
+        </w:tc>
+        <w:tc>
+          <w:tcPr>
+            <w:tcW w:w="1200" w:type="pct"/>
+            <w:tcBorders>
+              <w:bottom w:val="single" w:sz="4" w:space="0" w:color="auto"/>
+            </w:tcBorders>
+            <w:vAlign w:val="center"/>
+          </w:tcPr>
+          <w:p>
+            <w:pPr>
+              <w:spacing w:after="0" w:line="240" w:lineRule="auto"/>
+              <w:ind w:left="0" w:right="0" w:firstLine="0"/>
+              <w:jc w:val="center"/>
+              <w:rPr>
+                <w:sz w:val="22"/>
+              </w:rPr>
+            </w:pPr>
+            <w:proofErr w:type="spellStart"/>
+            <w:r>
+              <w:rPr>
+                <w:sz w:val="22"/>
+              </w:rPr>
+              <w:t>Avg</w:t>
+            </w:r>
+            <w:proofErr w:type="spellEnd"/>
+          </w:p>
+        </w:tc>
+        <w:tc>
+          <w:tcPr>
+            <w:tcW w:w="1200" w:type="pct"/>
+            <w:tcBorders>
+              <w:bottom w:val="single" w:sz="4" w:space="0" w:color="auto"/>
+            </w:tcBorders>
+            <w:vAlign w:val="center"/>
+          </w:tcPr>
+          <w:p>
+            <w:pPr>
+              <w:spacing w:after="0" w:line="240" w:lineRule="auto"/>
+              <w:ind w:left="0" w:right="0" w:firstLine="0"/>
+              <w:jc w:val="center"/>
+              <w:rPr>
+                <w:sz w:val="22"/>
+                <w:lang w:val="en-GB"/>
+              </w:rPr>
+            </w:pPr>
+            <w:r>
+              <w:rPr>
+                <w:sz w:val="22"/>
+                <w:lang w:val="en-GB"/>
+              </w:rPr>
+              <w:t>High</w:t>
+            </w:r>
+          </w:p>
+        </w:tc>
+      </w:tr>
+      <w:tr>
+        <w:trPr>
+          <w:trHeight w:val="13"/>
+        </w:trPr>
+        <w:tc>
+          <w:tcPr>
+            <w:tcW w:w="1400" w:type="pct"/>
+            <w:tcBorders>
+              <w:bottom w:val="single" w:sz="12" w:space="0" w:color="auto"/>
+              <w:right w:val="single" w:sz="4" w:space="0" w:color="auto"/>
+            </w:tcBorders>
+            <w:vAlign w:val="center"/>
+          </w:tcPr>
+          <w:p>
+            <w:pPr>
+              <w:spacing w:after="0" w:line="240" w:lineRule="auto"/>
+              <w:ind w:left="0" w:right="0" w:firstLine="0"/>
+              <w:jc w:val="left"/>
+              <w:rPr>
+                <w:b/>
+                <w:sz w:val="22"/>
+                <w:lang w:val="en-GB"/>
+              </w:rPr>
+            </w:pPr>
+            <w:r>
+              <w:rPr>
+                <w:b/>
+                <w:sz w:val="22"/>
+                <w:lang w:val="en-GB"/>
+              </w:rPr>
+              <w:t>3 or more</w:t>
+            </w:r>
+          </w:p>
+        </w:tc>
+        <w:tc>
+          <w:tcPr>
+            <w:tcW w:w="1200" w:type="pct"/>
+            <w:tcBorders>
+              <w:left w:val="single" w:sz="4" w:space="0" w:color="auto"/>
+              <w:bottom w:val="single" w:sz="12" w:space="0" w:color="auto"/>
+            </w:tcBorders>
+            <w:vAlign w:val="center"/>
+          </w:tcPr>
+          <w:p>
+            <w:pPr>
+              <w:spacing w:after="0" w:line="240" w:lineRule="auto"/>
+              <w:ind w:left="0" w:right="0" w:firstLine="0"/>
+              <w:jc w:val="center"/>
+              <w:rPr>
+                <w:sz w:val="22"/>
+                <w:lang w:val="en-GB"/>
+              </w:rPr>
+            </w:pPr>
+            <w:proofErr w:type="spellStart"/>
+            <w:r>
+              <w:rPr>
+                <w:sz w:val="22"/>
+                <w:lang w:val="en-GB"/>
+              </w:rPr>
+              <w:t>Avg</w:t>
+            </w:r>
+            <w:proofErr w:type="spellEnd"/>
+          </w:p>
+        </w:tc>
+        <w:tc>
+          <w:tcPr>
+            <w:tcW w:w="1200" w:type="pct"/>
+            <w:tcBorders>
+              <w:bottom w:val="single" w:sz="12" w:space="0" w:color="auto"/>
+            </w:tcBorders>
+            <w:vAlign w:val="center"/>
+          </w:tcPr>
+          <w:p>
+            <w:pPr>
+              <w:spacing w:after="0" w:line="240" w:lineRule="auto"/>
+              <w:ind w:left="0" w:right="0" w:firstLine="0"/>
+              <w:jc w:val="center"/>
+              <w:rPr>
+                <w:sz w:val="22"/>
+              </w:rPr>
+            </w:pPr>
+            <w:r>
+              <w:rPr>
+                <w:sz w:val="22"/>
+              </w:rPr>
+              <w:t>High</w:t>
+            </w:r>
+          </w:p>
+        </w:tc>
+        <w:tc>
+          <w:tcPr>
+            <w:tcW w:w="1200" w:type="pct"/>
+            <w:tcBorders>
+              <w:bottom w:val="single" w:sz="12" w:space="0" w:color="auto"/>
+            </w:tcBorders>
+            <w:vAlign w:val="center"/>
+          </w:tcPr>
+          <w:p>
+            <w:pPr>
+              <w:keepNext/>
+              <w:spacing w:after="0" w:line="240" w:lineRule="auto"/>
+              <w:ind w:left="0" w:right="0" w:firstLine="0"/>
+              <w:jc w:val="center"/>
+              <w:rPr>
+                <w:sz w:val="22"/>
+                <w:lang w:val="en-GB"/>
+              </w:rPr>
+            </w:pPr>
+            <w:r>
+              <w:rPr>
+                <w:sz w:val="22"/>
+                <w:lang w:val="en-GB"/>
+              </w:rPr>
+              <w:t>High</w:t>
+            </w:r>
+          </w:p>
+        </w:tc>
+      </w:tr>
+    </w:tbl>
+    <w:p>
+      <w:pPr>
+        <w:pStyle w:val="Didascalia"/>
+        <w:jc w:val="right"/>
+        <w:rPr>
+          <w:rFonts w:asciiTheme="minorHAnsi" w:hAnsiTheme="minorHAnsi" w:cstheme="minorHAnsi"/>
+          <w:b/>
+          <w:i w:val="0"/>
+          <w:color w:val="000000" w:themeColor="text1"/>
+          <w:sz w:val="22"/>
+          <w:szCs w:val="20"/>
+          <w:lang w:val="en-GB"/>
+        </w:rPr>
+      </w:pPr>
+      <w:proofErr w:type="spellStart"/>
+      <w:r>
+        <w:rPr>
+          <w:b/>
+          <w:i w:val="0"/>
+          <w:color w:val="000000" w:themeColor="text1"/>
+          <w:sz w:val="20"/>
+        </w:rPr>
+        <w:t>Table</w:t>
+      </w:r>
+      <w:proofErr w:type="spellEnd"/>
+      <w:r>
+        <w:rPr>
+          <w:b/>
+          <w:i w:val="0"/>
+          <w:color w:val="000000" w:themeColor="text1"/>
+          <w:sz w:val="20"/>
+        </w:rPr>
+        <w:t xml:space="preserve"> </w:t>
+      </w:r>
+      <w:r>
+        <w:rPr>
+          <w:b/>
+          <w:i w:val="0"/>
+          <w:color w:val="000000" w:themeColor="text1"/>
+          <w:sz w:val="20"/>
+        </w:rPr>
+        <w:fldChar w:fldCharType="begin"/>
+      </w:r>
+      <w:r>
+        <w:rPr>
+          <w:b/>
+          <w:i w:val="0"/>
+          <w:color w:val="000000" w:themeColor="text1"/>
+          <w:sz w:val="20"/>
+        </w:rPr>
+        <w:instrText xml:space="preserve"> SEQ Table \* ARABIC </w:instrText>
+      </w:r>
+      <w:r>
+        <w:rPr>
+          <w:b/>
+          <w:i w:val="0"/>
+          <w:color w:val="000000" w:themeColor="text1"/>
+          <w:sz w:val="20"/>
+        </w:rPr>
+        <w:fldChar w:fldCharType="separate"/>
+      </w:r>
+      <w:r>
+        <w:rPr>
+          <w:b/>
+          <w:i w:val="0"/>
+          <w:noProof/>
+          <w:color w:val="000000" w:themeColor="text1"/>
+          <w:sz w:val="20"/>
+        </w:rPr>
+        <w:t>1</w:t>
+      </w:r>
+      <w:r>
+        <w:rPr>
+          <w:b/>
+          <w:i w:val="0"/>
+          <w:color w:val="000000" w:themeColor="text1"/>
+          <w:sz w:val="20"/>
+        </w:rPr>
+        <w:fldChar w:fldCharType="end"/>
+      </w:r>
+      <w:r>
+        <w:rPr>
+          <w:b/>
+          <w:i w:val="0"/>
+          <w:color w:val="000000" w:themeColor="text1"/>
+          <w:sz w:val="20"/>
+        </w:rPr>
+        <w:t>:</w:t>
+      </w:r>
+      <w:r>
+        <w:rPr>
+          <w:b/>
+          <w:i w:val="0"/>
+          <w:color w:val="000000" w:themeColor="text1"/>
+        </w:rPr>
+        <w:t xml:space="preserve"> </w:t>
+      </w:r>
+      <w:proofErr w:type="spellStart"/>
+      <w:r>
+        <w:rPr>
+          <w:b/>
+          <w:i w:val="0"/>
+          <w:color w:val="000000" w:themeColor="text1"/>
+        </w:rPr>
+        <w:t>External</w:t>
+      </w:r>
+      <w:proofErr w:type="spellEnd"/>
+      <w:r>
+        <w:rPr>
+          <w:b/>
+          <w:i w:val="0"/>
+          <w:color w:val="000000" w:themeColor="text1"/>
+        </w:rPr>
+        <w:t xml:space="preserve"> Input</w:t>
+      </w:r>
+    </w:p>
+    <w:p>
+      <w:pPr>
+        <w:spacing w:after="120"/>
+        <w:ind w:left="0" w:right="2183" w:firstLine="0"/>
+        <w:rPr>
+          <w:rFonts w:asciiTheme="minorHAnsi" w:hAnsiTheme="minorHAnsi" w:cstheme="minorHAnsi"/>
+          <w:sz w:val="22"/>
+          <w:szCs w:val="20"/>
+          <w:lang w:val="en-GB"/>
+        </w:rPr>
+      </w:pPr>
+    </w:p>
+    <w:tbl>
+      <w:tblPr>
+        <w:tblStyle w:val="Grigliatabella"/>
+        <w:tblW w:w="6946" w:type="dxa"/>
+        <w:tblBorders>
+          <w:left w:val="none" w:sz="0" w:space="0" w:color="auto"/>
+          <w:right w:val="none" w:sz="0" w:space="0" w:color="auto"/>
+          <w:insideV w:val="none" w:sz="0" w:space="0" w:color="auto"/>
+        </w:tblBorders>
+        <w:tblCellMar>
+          <w:top w:w="57" w:type="dxa"/>
+          <w:bottom w:w="57" w:type="dxa"/>
+        </w:tblCellMar>
+        <w:tblLook w:val="04A0" w:firstRow="1" w:lastRow="0" w:firstColumn="1" w:lastColumn="0" w:noHBand="0" w:noVBand="1"/>
+      </w:tblPr>
+      <w:tblGrid>
+        <w:gridCol w:w="1945"/>
+        <w:gridCol w:w="1667"/>
+        <w:gridCol w:w="1667"/>
+        <w:gridCol w:w="1667"/>
+      </w:tblGrid>
+      <w:tr>
+        <w:trPr>
+          <w:trHeight w:val="13"/>
+        </w:trPr>
+        <w:tc>
+          <w:tcPr>
+            <w:tcW w:w="1400" w:type="pct"/>
+            <w:vMerge w:val="restart"/>
+            <w:tcBorders>
+              <w:top w:val="single" w:sz="12" w:space="0" w:color="auto"/>
+              <w:right w:val="single" w:sz="4" w:space="0" w:color="auto"/>
+            </w:tcBorders>
+            <w:vAlign w:val="center"/>
+          </w:tcPr>
+          <w:p>
+            <w:pPr>
+              <w:spacing w:after="0" w:line="240" w:lineRule="auto"/>
+              <w:ind w:left="0" w:right="0" w:firstLine="0"/>
+              <w:jc w:val="left"/>
+              <w:rPr>
+                <w:b/>
+                <w:sz w:val="22"/>
+                <w:lang w:val="en-GB"/>
+              </w:rPr>
+            </w:pPr>
+            <w:r>
+              <w:rPr>
+                <w:b/>
+                <w:sz w:val="24"/>
+                <w:lang w:val="en-GB"/>
+              </w:rPr>
+              <w:t>File Type Referenced</w:t>
+            </w:r>
+          </w:p>
+        </w:tc>
+        <w:tc>
+          <w:tcPr>
+            <w:tcW w:w="3877" w:type="pct"/>
+            <w:gridSpan w:val="3"/>
+            <w:tcBorders>
+              <w:top w:val="single" w:sz="12" w:space="0" w:color="auto"/>
+              <w:left w:val="single" w:sz="4" w:space="0" w:color="auto"/>
+            </w:tcBorders>
+          </w:tcPr>
+          <w:p>
+            <w:pPr>
+              <w:spacing w:after="0" w:line="240" w:lineRule="auto"/>
+              <w:ind w:left="0" w:right="0" w:firstLine="0"/>
+              <w:rPr>
+                <w:b/>
+                <w:sz w:val="22"/>
+                <w:lang w:val="en-GB"/>
+              </w:rPr>
+            </w:pPr>
+            <w:r>
+              <w:rPr>
+                <w:b/>
+                <w:sz w:val="24"/>
+                <w:lang w:val="en-GB"/>
+              </w:rPr>
+              <w:t>Data elements</w:t>
+            </w:r>
+          </w:p>
+        </w:tc>
+      </w:tr>
+      <w:tr>
+        <w:trPr>
+          <w:trHeight w:val="188"/>
+        </w:trPr>
+        <w:tc>
+          <w:tcPr>
+            <w:tcW w:w="1400" w:type="pct"/>
+            <w:vMerge/>
+            <w:tcBorders>
+              <w:bottom w:val="single" w:sz="12" w:space="0" w:color="auto"/>
+              <w:right w:val="single" w:sz="4" w:space="0" w:color="auto"/>
+            </w:tcBorders>
+            <w:vAlign w:val="center"/>
+          </w:tcPr>
+          <w:p>
+            <w:pPr>
+              <w:spacing w:after="0" w:line="240" w:lineRule="auto"/>
+              <w:ind w:left="0" w:right="0" w:firstLine="0"/>
+              <w:jc w:val="left"/>
+              <w:rPr>
+                <w:sz w:val="22"/>
+                <w:lang w:val="en-GB"/>
+              </w:rPr>
+            </w:pPr>
+          </w:p>
+        </w:tc>
+        <w:tc>
+          <w:tcPr>
+            <w:tcW w:w="1200" w:type="pct"/>
+            <w:tcBorders>
+              <w:left w:val="single" w:sz="4" w:space="0" w:color="auto"/>
+              <w:bottom w:val="single" w:sz="12" w:space="0" w:color="auto"/>
+            </w:tcBorders>
+            <w:vAlign w:val="center"/>
+          </w:tcPr>
+          <w:p>
+            <w:pPr>
+              <w:spacing w:after="0" w:line="240" w:lineRule="auto"/>
+              <w:ind w:left="0" w:right="0" w:firstLine="0"/>
+              <w:jc w:val="center"/>
+              <w:rPr>
+                <w:b/>
+                <w:sz w:val="22"/>
+                <w:lang w:val="en-GB"/>
+              </w:rPr>
+            </w:pPr>
+            <w:r>
+              <w:rPr>
+                <w:b/>
+                <w:sz w:val="22"/>
+                <w:lang w:val="en-GB"/>
+              </w:rPr>
+              <w:t>1-5</w:t>
+            </w:r>
+          </w:p>
+        </w:tc>
+        <w:tc>
+          <w:tcPr>
+            <w:tcW w:w="1200" w:type="pct"/>
+            <w:tcBorders>
+              <w:bottom w:val="single" w:sz="12" w:space="0" w:color="auto"/>
+            </w:tcBorders>
+            <w:vAlign w:val="center"/>
+          </w:tcPr>
+          <w:p>
+            <w:pPr>
+              <w:spacing w:after="0" w:line="240" w:lineRule="auto"/>
+              <w:ind w:left="0" w:right="0" w:firstLine="0"/>
+              <w:jc w:val="center"/>
+              <w:rPr>
+                <w:b/>
+                <w:sz w:val="22"/>
+              </w:rPr>
+            </w:pPr>
+            <w:r>
+              <w:rPr>
+                <w:b/>
+                <w:sz w:val="22"/>
+              </w:rPr>
+              <w:t>6-19</w:t>
+            </w:r>
+          </w:p>
+        </w:tc>
+        <w:tc>
+          <w:tcPr>
+            <w:tcW w:w="1200" w:type="pct"/>
+            <w:tcBorders>
+              <w:bottom w:val="single" w:sz="12" w:space="0" w:color="auto"/>
+            </w:tcBorders>
+            <w:vAlign w:val="center"/>
+          </w:tcPr>
+          <w:p>
+            <w:pPr>
+              <w:spacing w:after="0" w:line="240" w:lineRule="auto"/>
+              <w:ind w:left="0" w:right="0" w:firstLine="0"/>
+              <w:jc w:val="center"/>
+              <w:rPr>
+                <w:b/>
+                <w:sz w:val="22"/>
+                <w:lang w:val="en-GB"/>
+              </w:rPr>
+            </w:pPr>
+            <w:r>
+              <w:rPr>
+                <w:b/>
+                <w:sz w:val="22"/>
+                <w:lang w:val="en-GB"/>
+              </w:rPr>
+              <w:t>&gt;</w:t>
+            </w:r>
+            <w:r>
+              <w:rPr>
+                <w:b/>
+                <w:sz w:val="22"/>
+                <w:lang w:val="en-GB"/>
+              </w:rPr>
+              <w:t xml:space="preserve"> </w:t>
+            </w:r>
+            <w:r>
+              <w:rPr>
+                <w:b/>
+                <w:sz w:val="22"/>
+                <w:lang w:val="en-GB"/>
+              </w:rPr>
+              <w:t>1</w:t>
+            </w:r>
+            <w:r>
+              <w:rPr>
+                <w:b/>
+                <w:sz w:val="22"/>
+                <w:lang w:val="en-GB"/>
+              </w:rPr>
+              <w:t>9</w:t>
+            </w:r>
+          </w:p>
+        </w:tc>
+      </w:tr>
+      <w:tr>
+        <w:trPr>
+          <w:trHeight w:val="13"/>
+        </w:trPr>
+        <w:tc>
+          <w:tcPr>
+            <w:tcW w:w="1400" w:type="pct"/>
+            <w:tcBorders>
+              <w:top w:val="single" w:sz="12" w:space="0" w:color="auto"/>
+              <w:right w:val="single" w:sz="4" w:space="0" w:color="auto"/>
+            </w:tcBorders>
+            <w:vAlign w:val="center"/>
+          </w:tcPr>
+          <w:p>
+            <w:pPr>
+              <w:spacing w:after="0" w:line="240" w:lineRule="auto"/>
+              <w:ind w:left="0" w:right="0" w:firstLine="0"/>
+              <w:jc w:val="left"/>
+              <w:rPr>
+                <w:b/>
+                <w:sz w:val="22"/>
+                <w:lang w:val="en-GB"/>
+              </w:rPr>
+            </w:pPr>
+            <w:r>
+              <w:rPr>
+                <w:b/>
+                <w:sz w:val="22"/>
+                <w:lang w:val="en-GB"/>
+              </w:rPr>
+              <w:t>0-1</w:t>
+            </w:r>
+          </w:p>
+        </w:tc>
+        <w:tc>
+          <w:tcPr>
+            <w:tcW w:w="1200" w:type="pct"/>
+            <w:tcBorders>
+              <w:top w:val="single" w:sz="12" w:space="0" w:color="auto"/>
+              <w:left w:val="single" w:sz="4" w:space="0" w:color="auto"/>
+            </w:tcBorders>
+            <w:vAlign w:val="center"/>
+          </w:tcPr>
+          <w:p>
+            <w:pPr>
+              <w:spacing w:after="0" w:line="240" w:lineRule="auto"/>
+              <w:ind w:left="0" w:right="0" w:firstLine="0"/>
+              <w:jc w:val="center"/>
+              <w:rPr>
+                <w:sz w:val="22"/>
+                <w:lang w:val="en-GB"/>
+              </w:rPr>
+            </w:pPr>
+            <w:r>
+              <w:rPr>
+                <w:sz w:val="22"/>
+                <w:lang w:val="en-GB"/>
+              </w:rPr>
+              <w:t>Low</w:t>
+            </w:r>
+          </w:p>
+        </w:tc>
+        <w:tc>
+          <w:tcPr>
+            <w:tcW w:w="1200" w:type="pct"/>
+            <w:tcBorders>
+              <w:top w:val="single" w:sz="12" w:space="0" w:color="auto"/>
+            </w:tcBorders>
+            <w:vAlign w:val="center"/>
+          </w:tcPr>
+          <w:p>
+            <w:pPr>
+              <w:spacing w:after="0" w:line="240" w:lineRule="auto"/>
+              <w:ind w:left="0" w:right="0" w:firstLine="0"/>
+              <w:jc w:val="center"/>
+              <w:rPr>
+                <w:sz w:val="22"/>
+              </w:rPr>
+            </w:pPr>
+            <w:r>
+              <w:rPr>
+                <w:sz w:val="22"/>
+              </w:rPr>
+              <w:t>Low</w:t>
+            </w:r>
+          </w:p>
+        </w:tc>
+        <w:tc>
+          <w:tcPr>
+            <w:tcW w:w="1200" w:type="pct"/>
+            <w:tcBorders>
+              <w:top w:val="single" w:sz="12" w:space="0" w:color="auto"/>
+            </w:tcBorders>
+            <w:vAlign w:val="center"/>
+          </w:tcPr>
+          <w:p>
+            <w:pPr>
+              <w:spacing w:after="0" w:line="240" w:lineRule="auto"/>
+              <w:ind w:left="0" w:right="0" w:firstLine="0"/>
+              <w:jc w:val="center"/>
+              <w:rPr>
+                <w:sz w:val="22"/>
+                <w:lang w:val="en-GB"/>
+              </w:rPr>
+            </w:pPr>
+            <w:proofErr w:type="spellStart"/>
+            <w:r>
+              <w:rPr>
+                <w:sz w:val="22"/>
+                <w:lang w:val="en-GB"/>
+              </w:rPr>
+              <w:t>Avg</w:t>
+            </w:r>
+            <w:proofErr w:type="spellEnd"/>
+          </w:p>
+        </w:tc>
+      </w:tr>
+      <w:tr>
+        <w:trPr>
+          <w:trHeight w:val="13"/>
+        </w:trPr>
+        <w:tc>
+          <w:tcPr>
+            <w:tcW w:w="1400" w:type="pct"/>
+            <w:tcBorders>
+              <w:bottom w:val="single" w:sz="4" w:space="0" w:color="auto"/>
+              <w:right w:val="single" w:sz="4" w:space="0" w:color="auto"/>
+            </w:tcBorders>
+            <w:vAlign w:val="center"/>
+          </w:tcPr>
+          <w:p>
+            <w:pPr>
+              <w:spacing w:after="0" w:line="240" w:lineRule="auto"/>
+              <w:ind w:left="0" w:right="0" w:firstLine="0"/>
+              <w:jc w:val="left"/>
+              <w:rPr>
+                <w:b/>
+                <w:sz w:val="22"/>
+                <w:lang w:val="en-GB"/>
+              </w:rPr>
+            </w:pPr>
+            <w:r>
+              <w:rPr>
+                <w:b/>
+                <w:sz w:val="22"/>
+                <w:lang w:val="en-GB"/>
+              </w:rPr>
+              <w:t>2</w:t>
+            </w:r>
+            <w:r>
+              <w:rPr>
+                <w:b/>
+                <w:sz w:val="22"/>
+                <w:lang w:val="en-GB"/>
+              </w:rPr>
+              <w:t>-3</w:t>
+            </w:r>
+          </w:p>
+        </w:tc>
+        <w:tc>
+          <w:tcPr>
+            <w:tcW w:w="1200" w:type="pct"/>
+            <w:tcBorders>
+              <w:left w:val="single" w:sz="4" w:space="0" w:color="auto"/>
+              <w:bottom w:val="single" w:sz="4" w:space="0" w:color="auto"/>
+            </w:tcBorders>
+            <w:vAlign w:val="center"/>
+          </w:tcPr>
+          <w:p>
+            <w:pPr>
+              <w:spacing w:after="0" w:line="240" w:lineRule="auto"/>
+              <w:ind w:left="0" w:right="0" w:firstLine="0"/>
+              <w:jc w:val="center"/>
+              <w:rPr>
+                <w:sz w:val="22"/>
+                <w:lang w:val="en-GB"/>
+              </w:rPr>
+            </w:pPr>
+            <w:r>
+              <w:rPr>
+                <w:sz w:val="22"/>
+                <w:lang w:val="en-GB"/>
+              </w:rPr>
+              <w:t>Low</w:t>
+            </w:r>
+          </w:p>
+        </w:tc>
+        <w:tc>
+          <w:tcPr>
+            <w:tcW w:w="1200" w:type="pct"/>
+            <w:tcBorders>
+              <w:bottom w:val="single" w:sz="4" w:space="0" w:color="auto"/>
+            </w:tcBorders>
+            <w:vAlign w:val="center"/>
+          </w:tcPr>
+          <w:p>
+            <w:pPr>
+              <w:spacing w:after="0" w:line="240" w:lineRule="auto"/>
+              <w:ind w:left="0" w:right="0" w:firstLine="0"/>
+              <w:jc w:val="center"/>
+              <w:rPr>
+                <w:sz w:val="22"/>
+              </w:rPr>
+            </w:pPr>
+            <w:proofErr w:type="spellStart"/>
+            <w:r>
+              <w:rPr>
+                <w:sz w:val="22"/>
+              </w:rPr>
+              <w:t>Avg</w:t>
+            </w:r>
+            <w:proofErr w:type="spellEnd"/>
+          </w:p>
+        </w:tc>
+        <w:tc>
+          <w:tcPr>
+            <w:tcW w:w="1200" w:type="pct"/>
+            <w:tcBorders>
+              <w:bottom w:val="single" w:sz="4" w:space="0" w:color="auto"/>
+            </w:tcBorders>
+            <w:vAlign w:val="center"/>
+          </w:tcPr>
+          <w:p>
+            <w:pPr>
+              <w:spacing w:after="0" w:line="240" w:lineRule="auto"/>
+              <w:ind w:left="0" w:right="0" w:firstLine="0"/>
+              <w:jc w:val="center"/>
+              <w:rPr>
+                <w:sz w:val="22"/>
+                <w:lang w:val="en-GB"/>
+              </w:rPr>
+            </w:pPr>
+            <w:r>
+              <w:rPr>
+                <w:sz w:val="22"/>
+                <w:lang w:val="en-GB"/>
+              </w:rPr>
+              <w:t>High</w:t>
+            </w:r>
+          </w:p>
+        </w:tc>
+      </w:tr>
+      <w:tr>
+        <w:trPr>
+          <w:trHeight w:val="13"/>
+        </w:trPr>
+        <w:tc>
+          <w:tcPr>
+            <w:tcW w:w="1400" w:type="pct"/>
+            <w:tcBorders>
+              <w:bottom w:val="single" w:sz="12" w:space="0" w:color="auto"/>
+              <w:right w:val="single" w:sz="4" w:space="0" w:color="auto"/>
+            </w:tcBorders>
+            <w:vAlign w:val="center"/>
+          </w:tcPr>
+          <w:p>
+            <w:pPr>
+              <w:spacing w:after="0" w:line="240" w:lineRule="auto"/>
+              <w:ind w:left="0" w:right="0" w:firstLine="0"/>
+              <w:jc w:val="left"/>
+              <w:rPr>
+                <w:b/>
+                <w:sz w:val="22"/>
+                <w:lang w:val="en-GB"/>
+              </w:rPr>
+            </w:pPr>
+            <w:r>
+              <w:rPr>
+                <w:b/>
+                <w:sz w:val="22"/>
+                <w:lang w:val="en-GB"/>
+              </w:rPr>
+              <w:t>4</w:t>
+            </w:r>
+            <w:r>
+              <w:rPr>
+                <w:b/>
+                <w:sz w:val="22"/>
+                <w:lang w:val="en-GB"/>
+              </w:rPr>
+              <w:t xml:space="preserve"> or more</w:t>
+            </w:r>
+          </w:p>
+        </w:tc>
+        <w:tc>
+          <w:tcPr>
+            <w:tcW w:w="1200" w:type="pct"/>
+            <w:tcBorders>
+              <w:left w:val="single" w:sz="4" w:space="0" w:color="auto"/>
+              <w:bottom w:val="single" w:sz="12" w:space="0" w:color="auto"/>
+            </w:tcBorders>
+            <w:vAlign w:val="center"/>
+          </w:tcPr>
+          <w:p>
+            <w:pPr>
+              <w:spacing w:after="0" w:line="240" w:lineRule="auto"/>
+              <w:ind w:left="0" w:right="0" w:firstLine="0"/>
+              <w:jc w:val="center"/>
+              <w:rPr>
+                <w:sz w:val="22"/>
+                <w:lang w:val="en-GB"/>
+              </w:rPr>
+            </w:pPr>
+            <w:proofErr w:type="spellStart"/>
+            <w:r>
+              <w:rPr>
+                <w:sz w:val="22"/>
+                <w:lang w:val="en-GB"/>
+              </w:rPr>
+              <w:t>Avg</w:t>
+            </w:r>
+            <w:proofErr w:type="spellEnd"/>
+          </w:p>
+        </w:tc>
+        <w:tc>
+          <w:tcPr>
+            <w:tcW w:w="1200" w:type="pct"/>
+            <w:tcBorders>
+              <w:bottom w:val="single" w:sz="12" w:space="0" w:color="auto"/>
+            </w:tcBorders>
+            <w:vAlign w:val="center"/>
+          </w:tcPr>
+          <w:p>
+            <w:pPr>
+              <w:spacing w:after="0" w:line="240" w:lineRule="auto"/>
+              <w:ind w:left="0" w:right="0" w:firstLine="0"/>
+              <w:jc w:val="center"/>
+              <w:rPr>
+                <w:sz w:val="22"/>
+              </w:rPr>
+            </w:pPr>
+            <w:r>
+              <w:rPr>
+                <w:sz w:val="22"/>
+              </w:rPr>
+              <w:t>High</w:t>
+            </w:r>
+          </w:p>
+        </w:tc>
+        <w:tc>
+          <w:tcPr>
+            <w:tcW w:w="1200" w:type="pct"/>
+            <w:tcBorders>
+              <w:bottom w:val="single" w:sz="12" w:space="0" w:color="auto"/>
+            </w:tcBorders>
+            <w:vAlign w:val="center"/>
+          </w:tcPr>
+          <w:p>
+            <w:pPr>
+              <w:keepNext/>
+              <w:spacing w:after="0" w:line="240" w:lineRule="auto"/>
+              <w:ind w:left="0" w:right="0" w:firstLine="0"/>
+              <w:jc w:val="center"/>
+              <w:rPr>
+                <w:sz w:val="22"/>
+                <w:lang w:val="en-GB"/>
+              </w:rPr>
+            </w:pPr>
+            <w:r>
+              <w:rPr>
+                <w:sz w:val="22"/>
+                <w:lang w:val="en-GB"/>
+              </w:rPr>
+              <w:t>High</w:t>
+            </w:r>
+          </w:p>
+        </w:tc>
+      </w:tr>
+    </w:tbl>
+    <w:p>
+      <w:pPr>
+        <w:pStyle w:val="Didascalia"/>
+        <w:jc w:val="right"/>
+        <w:rPr>
+          <w:rFonts w:asciiTheme="minorHAnsi" w:hAnsiTheme="minorHAnsi" w:cstheme="minorHAnsi"/>
+          <w:b/>
+          <w:i w:val="0"/>
+          <w:color w:val="000000" w:themeColor="text1"/>
+          <w:sz w:val="22"/>
+          <w:szCs w:val="20"/>
+          <w:lang w:val="en-GB"/>
+        </w:rPr>
+      </w:pPr>
+      <w:proofErr w:type="spellStart"/>
+      <w:r>
+        <w:rPr>
+          <w:b/>
+          <w:i w:val="0"/>
+          <w:color w:val="000000" w:themeColor="text1"/>
+          <w:sz w:val="20"/>
+        </w:rPr>
+        <w:t>Table</w:t>
+      </w:r>
+      <w:proofErr w:type="spellEnd"/>
+      <w:r>
+        <w:rPr>
+          <w:b/>
+          <w:i w:val="0"/>
+          <w:color w:val="000000" w:themeColor="text1"/>
+          <w:sz w:val="20"/>
+        </w:rPr>
+        <w:t xml:space="preserve"> </w:t>
+      </w:r>
+      <w:r>
+        <w:rPr>
+          <w:b/>
+          <w:i w:val="0"/>
+          <w:color w:val="000000" w:themeColor="text1"/>
+          <w:sz w:val="20"/>
+        </w:rPr>
+        <w:fldChar w:fldCharType="begin"/>
+      </w:r>
+      <w:r>
+        <w:rPr>
+          <w:b/>
+          <w:i w:val="0"/>
+          <w:color w:val="000000" w:themeColor="text1"/>
+          <w:sz w:val="20"/>
+        </w:rPr>
+        <w:instrText xml:space="preserve"> SEQ Table \* ARABIC </w:instrText>
+      </w:r>
+      <w:r>
+        <w:rPr>
+          <w:b/>
+          <w:i w:val="0"/>
+          <w:color w:val="000000" w:themeColor="text1"/>
+          <w:sz w:val="20"/>
+        </w:rPr>
+        <w:fldChar w:fldCharType="separate"/>
+      </w:r>
+      <w:r>
+        <w:rPr>
+          <w:b/>
+          <w:i w:val="0"/>
+          <w:noProof/>
+          <w:color w:val="000000" w:themeColor="text1"/>
+          <w:sz w:val="20"/>
+        </w:rPr>
+        <w:t>2</w:t>
+      </w:r>
+      <w:r>
+        <w:rPr>
+          <w:b/>
+          <w:i w:val="0"/>
+          <w:color w:val="000000" w:themeColor="text1"/>
+          <w:sz w:val="20"/>
+        </w:rPr>
+        <w:fldChar w:fldCharType="end"/>
+      </w:r>
+      <w:r>
+        <w:rPr>
+          <w:b/>
+          <w:i w:val="0"/>
+          <w:color w:val="000000" w:themeColor="text1"/>
+          <w:sz w:val="20"/>
+        </w:rPr>
+        <w:t>:</w:t>
+      </w:r>
+      <w:r>
+        <w:rPr>
+          <w:b/>
+          <w:i w:val="0"/>
+          <w:color w:val="000000" w:themeColor="text1"/>
+        </w:rPr>
+        <w:t xml:space="preserve"> </w:t>
+      </w:r>
+      <w:proofErr w:type="spellStart"/>
+      <w:r>
+        <w:rPr>
+          <w:b/>
+          <w:i w:val="0"/>
+          <w:color w:val="000000" w:themeColor="text1"/>
+        </w:rPr>
+        <w:t>External</w:t>
+      </w:r>
+      <w:proofErr w:type="spellEnd"/>
+      <w:r>
+        <w:rPr>
+          <w:b/>
+          <w:i w:val="0"/>
+          <w:color w:val="000000" w:themeColor="text1"/>
+        </w:rPr>
+        <w:t xml:space="preserve"> Output and </w:t>
+      </w:r>
+      <w:proofErr w:type="spellStart"/>
+      <w:r>
+        <w:rPr>
+          <w:b/>
+          <w:i w:val="0"/>
+          <w:color w:val="000000" w:themeColor="text1"/>
+        </w:rPr>
+        <w:t>External</w:t>
+      </w:r>
+      <w:proofErr w:type="spellEnd"/>
+      <w:r>
+        <w:rPr>
+          <w:b/>
+          <w:i w:val="0"/>
+          <w:color w:val="000000" w:themeColor="text1"/>
+        </w:rPr>
+        <w:t xml:space="preserve"> </w:t>
+      </w:r>
+      <w:proofErr w:type="spellStart"/>
+      <w:r>
+        <w:rPr>
+          <w:b/>
+          <w:i w:val="0"/>
+          <w:color w:val="000000" w:themeColor="text1"/>
+        </w:rPr>
+        <w:t>Inquiries</w:t>
+      </w:r>
+      <w:proofErr w:type="spellEnd"/>
+    </w:p>
+    <w:p>
+      <w:pPr>
+        <w:spacing w:after="120"/>
+        <w:ind w:left="0" w:right="2183" w:firstLine="0"/>
+        <w:rPr>
+          <w:rFonts w:asciiTheme="minorHAnsi" w:hAnsiTheme="minorHAnsi" w:cstheme="minorHAnsi"/>
+          <w:sz w:val="22"/>
+          <w:szCs w:val="20"/>
+          <w:lang w:val="en-GB"/>
+        </w:rPr>
+      </w:pPr>
+    </w:p>
+    <w:tbl>
+      <w:tblPr>
+        <w:tblStyle w:val="Grigliatabella"/>
+        <w:tblW w:w="6946" w:type="dxa"/>
+        <w:tblBorders>
+          <w:left w:val="none" w:sz="0" w:space="0" w:color="auto"/>
+          <w:right w:val="none" w:sz="0" w:space="0" w:color="auto"/>
+          <w:insideV w:val="none" w:sz="0" w:space="0" w:color="auto"/>
+        </w:tblBorders>
+        <w:tblCellMar>
+          <w:top w:w="57" w:type="dxa"/>
+          <w:bottom w:w="57" w:type="dxa"/>
+        </w:tblCellMar>
+        <w:tblLook w:val="04A0" w:firstRow="1" w:lastRow="0" w:firstColumn="1" w:lastColumn="0" w:noHBand="0" w:noVBand="1"/>
+      </w:tblPr>
+      <w:tblGrid>
+        <w:gridCol w:w="1945"/>
+        <w:gridCol w:w="1667"/>
+        <w:gridCol w:w="1667"/>
+        <w:gridCol w:w="1667"/>
+      </w:tblGrid>
+      <w:tr>
+        <w:trPr>
+          <w:trHeight w:val="13"/>
+        </w:trPr>
+        <w:tc>
+          <w:tcPr>
+            <w:tcW w:w="1123" w:type="pct"/>
+            <w:vMerge w:val="restart"/>
+            <w:tcBorders>
+              <w:top w:val="single" w:sz="12" w:space="0" w:color="auto"/>
+              <w:right w:val="single" w:sz="4" w:space="0" w:color="auto"/>
+            </w:tcBorders>
+            <w:vAlign w:val="center"/>
+          </w:tcPr>
+          <w:p>
+            <w:pPr>
+              <w:spacing w:after="0" w:line="240" w:lineRule="auto"/>
+              <w:ind w:left="0" w:right="0" w:firstLine="0"/>
+              <w:jc w:val="left"/>
+              <w:rPr>
+                <w:b/>
+                <w:sz w:val="22"/>
+                <w:lang w:val="en-GB"/>
+              </w:rPr>
+            </w:pPr>
+            <w:r>
+              <w:rPr>
+                <w:b/>
+                <w:sz w:val="24"/>
+                <w:lang w:val="en-GB"/>
+              </w:rPr>
+              <w:t>Record Element Type</w:t>
+            </w:r>
+          </w:p>
+        </w:tc>
+        <w:tc>
+          <w:tcPr>
+            <w:tcW w:w="3877" w:type="pct"/>
+            <w:gridSpan w:val="3"/>
+            <w:tcBorders>
+              <w:top w:val="single" w:sz="12" w:space="0" w:color="auto"/>
+              <w:left w:val="single" w:sz="4" w:space="0" w:color="auto"/>
+            </w:tcBorders>
+          </w:tcPr>
+          <w:p>
+            <w:pPr>
+              <w:spacing w:after="0" w:line="240" w:lineRule="auto"/>
+              <w:ind w:left="0" w:right="0" w:firstLine="0"/>
+              <w:rPr>
+                <w:b/>
+                <w:sz w:val="22"/>
+                <w:lang w:val="en-GB"/>
+              </w:rPr>
+            </w:pPr>
+            <w:r>
+              <w:rPr>
+                <w:b/>
+                <w:sz w:val="24"/>
+                <w:lang w:val="en-GB"/>
+              </w:rPr>
+              <w:t>Data Elements</w:t>
+            </w:r>
+          </w:p>
+        </w:tc>
+      </w:tr>
+      <w:tr>
+        <w:trPr>
+          <w:trHeight w:val="188"/>
+        </w:trPr>
+        <w:tc>
+          <w:tcPr>
+            <w:tcW w:w="1123" w:type="pct"/>
+            <w:vMerge/>
+            <w:tcBorders>
+              <w:bottom w:val="single" w:sz="12" w:space="0" w:color="auto"/>
+              <w:right w:val="single" w:sz="4" w:space="0" w:color="auto"/>
+            </w:tcBorders>
+            <w:vAlign w:val="center"/>
+          </w:tcPr>
+          <w:p>
+            <w:pPr>
+              <w:spacing w:after="0" w:line="240" w:lineRule="auto"/>
+              <w:ind w:left="0" w:right="0" w:firstLine="0"/>
+              <w:jc w:val="left"/>
+              <w:rPr>
+                <w:sz w:val="22"/>
+                <w:lang w:val="en-GB"/>
+              </w:rPr>
+            </w:pPr>
+          </w:p>
+        </w:tc>
+        <w:tc>
+          <w:tcPr>
+            <w:tcW w:w="1200" w:type="pct"/>
+            <w:tcBorders>
+              <w:left w:val="single" w:sz="4" w:space="0" w:color="auto"/>
+              <w:bottom w:val="single" w:sz="12" w:space="0" w:color="auto"/>
+            </w:tcBorders>
+            <w:vAlign w:val="center"/>
+          </w:tcPr>
+          <w:p>
+            <w:pPr>
+              <w:spacing w:after="0" w:line="240" w:lineRule="auto"/>
+              <w:ind w:left="0" w:right="0" w:firstLine="0"/>
+              <w:jc w:val="center"/>
+              <w:rPr>
+                <w:b/>
+                <w:sz w:val="22"/>
+                <w:lang w:val="en-GB"/>
+              </w:rPr>
+            </w:pPr>
+            <w:r>
+              <w:rPr>
+                <w:b/>
+                <w:sz w:val="22"/>
+                <w:lang w:val="en-GB"/>
+              </w:rPr>
+              <w:t>1-19</w:t>
+            </w:r>
+          </w:p>
+        </w:tc>
+        <w:tc>
+          <w:tcPr>
+            <w:tcW w:w="1200" w:type="pct"/>
+            <w:tcBorders>
+              <w:bottom w:val="single" w:sz="12" w:space="0" w:color="auto"/>
+            </w:tcBorders>
+            <w:vAlign w:val="center"/>
+          </w:tcPr>
+          <w:p>
+            <w:pPr>
+              <w:spacing w:after="0" w:line="240" w:lineRule="auto"/>
+              <w:ind w:left="0" w:right="0" w:firstLine="0"/>
+              <w:jc w:val="center"/>
+              <w:rPr>
+                <w:b/>
+                <w:sz w:val="22"/>
+              </w:rPr>
+            </w:pPr>
+            <w:r>
+              <w:rPr>
+                <w:b/>
+                <w:sz w:val="22"/>
+              </w:rPr>
+              <w:t>20-50</w:t>
+            </w:r>
+          </w:p>
+        </w:tc>
+        <w:tc>
+          <w:tcPr>
+            <w:tcW w:w="1200" w:type="pct"/>
+            <w:tcBorders>
+              <w:bottom w:val="single" w:sz="12" w:space="0" w:color="auto"/>
+            </w:tcBorders>
+            <w:vAlign w:val="center"/>
+          </w:tcPr>
+          <w:p>
+            <w:pPr>
+              <w:spacing w:after="0" w:line="240" w:lineRule="auto"/>
+              <w:ind w:left="0" w:right="0" w:firstLine="0"/>
+              <w:jc w:val="center"/>
+              <w:rPr>
+                <w:b/>
+                <w:sz w:val="22"/>
+                <w:lang w:val="en-GB"/>
+              </w:rPr>
+            </w:pPr>
+            <w:r>
+              <w:rPr>
+                <w:b/>
+                <w:sz w:val="22"/>
+                <w:lang w:val="en-GB"/>
+              </w:rPr>
+              <w:t>&gt;</w:t>
+            </w:r>
+            <w:r>
+              <w:rPr>
+                <w:b/>
+                <w:sz w:val="22"/>
+                <w:lang w:val="en-GB"/>
+              </w:rPr>
+              <w:t xml:space="preserve"> 50</w:t>
+            </w:r>
+          </w:p>
+        </w:tc>
+      </w:tr>
+      <w:tr>
+        <w:trPr>
+          <w:trHeight w:val="13"/>
+        </w:trPr>
+        <w:tc>
+          <w:tcPr>
+            <w:tcW w:w="1400" w:type="pct"/>
+            <w:tcBorders>
+              <w:top w:val="single" w:sz="12" w:space="0" w:color="auto"/>
+              <w:right w:val="single" w:sz="4" w:space="0" w:color="auto"/>
+            </w:tcBorders>
+            <w:vAlign w:val="center"/>
+          </w:tcPr>
+          <w:p>
+            <w:pPr>
+              <w:spacing w:after="0" w:line="240" w:lineRule="auto"/>
+              <w:ind w:left="0" w:right="0" w:firstLine="0"/>
+              <w:jc w:val="left"/>
+              <w:rPr>
+                <w:b/>
+                <w:sz w:val="22"/>
+                <w:lang w:val="en-GB"/>
+              </w:rPr>
+            </w:pPr>
+            <w:r>
+              <w:rPr>
+                <w:b/>
+                <w:sz w:val="22"/>
+                <w:lang w:val="en-GB"/>
+              </w:rPr>
+              <w:t>1</w:t>
+            </w:r>
+          </w:p>
+        </w:tc>
+        <w:tc>
+          <w:tcPr>
+            <w:tcW w:w="1200" w:type="pct"/>
+            <w:tcBorders>
+              <w:top w:val="single" w:sz="12" w:space="0" w:color="auto"/>
+              <w:left w:val="single" w:sz="4" w:space="0" w:color="auto"/>
+            </w:tcBorders>
+            <w:vAlign w:val="center"/>
+          </w:tcPr>
+          <w:p>
+            <w:pPr>
+              <w:spacing w:after="0" w:line="240" w:lineRule="auto"/>
+              <w:ind w:left="0" w:right="0" w:firstLine="0"/>
+              <w:jc w:val="center"/>
+              <w:rPr>
+                <w:sz w:val="22"/>
+                <w:lang w:val="en-GB"/>
+              </w:rPr>
+            </w:pPr>
+            <w:r>
+              <w:rPr>
+                <w:sz w:val="22"/>
+                <w:lang w:val="en-GB"/>
+              </w:rPr>
+              <w:t>Low</w:t>
+            </w:r>
+          </w:p>
+        </w:tc>
+        <w:tc>
+          <w:tcPr>
+            <w:tcW w:w="1200" w:type="pct"/>
+            <w:tcBorders>
+              <w:top w:val="single" w:sz="12" w:space="0" w:color="auto"/>
+            </w:tcBorders>
+            <w:vAlign w:val="center"/>
+          </w:tcPr>
+          <w:p>
+            <w:pPr>
+              <w:spacing w:after="0" w:line="240" w:lineRule="auto"/>
+              <w:ind w:left="0" w:right="0" w:firstLine="0"/>
+              <w:jc w:val="center"/>
+              <w:rPr>
+                <w:sz w:val="22"/>
+              </w:rPr>
+            </w:pPr>
+            <w:r>
+              <w:rPr>
+                <w:sz w:val="22"/>
+              </w:rPr>
+              <w:t>Low</w:t>
+            </w:r>
+          </w:p>
+        </w:tc>
+        <w:tc>
+          <w:tcPr>
+            <w:tcW w:w="1200" w:type="pct"/>
+            <w:tcBorders>
+              <w:top w:val="single" w:sz="12" w:space="0" w:color="auto"/>
+            </w:tcBorders>
+            <w:vAlign w:val="center"/>
+          </w:tcPr>
+          <w:p>
+            <w:pPr>
+              <w:spacing w:after="0" w:line="240" w:lineRule="auto"/>
+              <w:ind w:left="0" w:right="0" w:firstLine="0"/>
+              <w:jc w:val="center"/>
+              <w:rPr>
+                <w:sz w:val="22"/>
+                <w:lang w:val="en-GB"/>
+              </w:rPr>
+            </w:pPr>
+            <w:proofErr w:type="spellStart"/>
+            <w:r>
+              <w:rPr>
+                <w:sz w:val="22"/>
+                <w:lang w:val="en-GB"/>
+              </w:rPr>
+              <w:t>Avg</w:t>
+            </w:r>
+            <w:proofErr w:type="spellEnd"/>
+          </w:p>
+        </w:tc>
+      </w:tr>
+      <w:tr>
+        <w:trPr>
+          <w:trHeight w:val="13"/>
+        </w:trPr>
+        <w:tc>
+          <w:tcPr>
+            <w:tcW w:w="1400" w:type="pct"/>
+            <w:tcBorders>
+              <w:bottom w:val="single" w:sz="4" w:space="0" w:color="auto"/>
+              <w:right w:val="single" w:sz="4" w:space="0" w:color="auto"/>
+            </w:tcBorders>
+            <w:vAlign w:val="center"/>
+          </w:tcPr>
+          <w:p>
+            <w:pPr>
+              <w:spacing w:after="0" w:line="240" w:lineRule="auto"/>
+              <w:ind w:left="0" w:right="0" w:firstLine="0"/>
+              <w:jc w:val="left"/>
+              <w:rPr>
+                <w:b/>
+                <w:sz w:val="22"/>
+                <w:lang w:val="en-GB"/>
+              </w:rPr>
+            </w:pPr>
+            <w:r>
+              <w:rPr>
+                <w:b/>
+                <w:sz w:val="22"/>
+                <w:lang w:val="en-GB"/>
+              </w:rPr>
+              <w:t>2</w:t>
+            </w:r>
+            <w:r>
+              <w:rPr>
+                <w:b/>
+                <w:sz w:val="22"/>
+                <w:lang w:val="en-GB"/>
+              </w:rPr>
+              <w:t>-5</w:t>
+            </w:r>
+          </w:p>
+        </w:tc>
+        <w:tc>
+          <w:tcPr>
+            <w:tcW w:w="1200" w:type="pct"/>
+            <w:tcBorders>
+              <w:left w:val="single" w:sz="4" w:space="0" w:color="auto"/>
+              <w:bottom w:val="single" w:sz="4" w:space="0" w:color="auto"/>
+            </w:tcBorders>
+            <w:vAlign w:val="center"/>
+          </w:tcPr>
+          <w:p>
+            <w:pPr>
+              <w:spacing w:after="0" w:line="240" w:lineRule="auto"/>
+              <w:ind w:left="0" w:right="0" w:firstLine="0"/>
+              <w:jc w:val="center"/>
+              <w:rPr>
+                <w:sz w:val="22"/>
+                <w:lang w:val="en-GB"/>
+              </w:rPr>
+            </w:pPr>
+            <w:r>
+              <w:rPr>
+                <w:sz w:val="22"/>
+                <w:lang w:val="en-GB"/>
+              </w:rPr>
+              <w:t>Low</w:t>
+            </w:r>
+          </w:p>
+        </w:tc>
+        <w:tc>
+          <w:tcPr>
+            <w:tcW w:w="1200" w:type="pct"/>
+            <w:tcBorders>
+              <w:bottom w:val="single" w:sz="4" w:space="0" w:color="auto"/>
+            </w:tcBorders>
+            <w:vAlign w:val="center"/>
+          </w:tcPr>
+          <w:p>
+            <w:pPr>
+              <w:spacing w:after="0" w:line="240" w:lineRule="auto"/>
+              <w:ind w:left="0" w:right="0" w:firstLine="0"/>
+              <w:jc w:val="center"/>
+              <w:rPr>
+                <w:sz w:val="22"/>
+              </w:rPr>
+            </w:pPr>
+            <w:proofErr w:type="spellStart"/>
+            <w:r>
+              <w:rPr>
+                <w:sz w:val="22"/>
+              </w:rPr>
+              <w:t>Avg</w:t>
+            </w:r>
+            <w:proofErr w:type="spellEnd"/>
+          </w:p>
+        </w:tc>
+        <w:tc>
+          <w:tcPr>
+            <w:tcW w:w="1200" w:type="pct"/>
+            <w:tcBorders>
+              <w:bottom w:val="single" w:sz="4" w:space="0" w:color="auto"/>
+            </w:tcBorders>
+            <w:vAlign w:val="center"/>
+          </w:tcPr>
+          <w:p>
+            <w:pPr>
+              <w:spacing w:after="0" w:line="240" w:lineRule="auto"/>
+              <w:ind w:left="0" w:right="0" w:firstLine="0"/>
+              <w:jc w:val="center"/>
+              <w:rPr>
+                <w:sz w:val="22"/>
+                <w:lang w:val="en-GB"/>
+              </w:rPr>
+            </w:pPr>
+            <w:r>
+              <w:rPr>
+                <w:sz w:val="22"/>
+                <w:lang w:val="en-GB"/>
+              </w:rPr>
+              <w:t>High</w:t>
+            </w:r>
+          </w:p>
+        </w:tc>
+      </w:tr>
+      <w:tr>
+        <w:trPr>
+          <w:trHeight w:val="13"/>
+        </w:trPr>
+        <w:tc>
+          <w:tcPr>
+            <w:tcW w:w="1400" w:type="pct"/>
+            <w:tcBorders>
+              <w:bottom w:val="single" w:sz="12" w:space="0" w:color="auto"/>
+              <w:right w:val="single" w:sz="4" w:space="0" w:color="auto"/>
+            </w:tcBorders>
+            <w:vAlign w:val="center"/>
+          </w:tcPr>
+          <w:p>
+            <w:pPr>
+              <w:spacing w:after="0" w:line="240" w:lineRule="auto"/>
+              <w:ind w:left="0" w:right="0" w:firstLine="0"/>
+              <w:jc w:val="left"/>
+              <w:rPr>
+                <w:b/>
+                <w:sz w:val="22"/>
+                <w:lang w:val="en-GB"/>
+              </w:rPr>
+            </w:pPr>
+            <w:r>
+              <w:rPr>
+                <w:b/>
+                <w:sz w:val="22"/>
+                <w:lang w:val="en-GB"/>
+              </w:rPr>
+              <w:t>6</w:t>
+            </w:r>
+            <w:r>
+              <w:rPr>
+                <w:b/>
+                <w:sz w:val="22"/>
+                <w:lang w:val="en-GB"/>
+              </w:rPr>
+              <w:t xml:space="preserve"> or more</w:t>
+            </w:r>
+          </w:p>
+        </w:tc>
+        <w:tc>
+          <w:tcPr>
+            <w:tcW w:w="1200" w:type="pct"/>
+            <w:tcBorders>
+              <w:left w:val="single" w:sz="4" w:space="0" w:color="auto"/>
+              <w:bottom w:val="single" w:sz="12" w:space="0" w:color="auto"/>
+            </w:tcBorders>
+            <w:vAlign w:val="center"/>
+          </w:tcPr>
+          <w:p>
+            <w:pPr>
+              <w:spacing w:after="0" w:line="240" w:lineRule="auto"/>
+              <w:ind w:left="0" w:right="0" w:firstLine="0"/>
+              <w:jc w:val="center"/>
+              <w:rPr>
+                <w:sz w:val="22"/>
+                <w:lang w:val="en-GB"/>
+              </w:rPr>
+            </w:pPr>
+            <w:proofErr w:type="spellStart"/>
+            <w:r>
+              <w:rPr>
+                <w:sz w:val="22"/>
+                <w:lang w:val="en-GB"/>
+              </w:rPr>
+              <w:t>Avg</w:t>
+            </w:r>
+            <w:proofErr w:type="spellEnd"/>
+          </w:p>
+        </w:tc>
+        <w:tc>
+          <w:tcPr>
+            <w:tcW w:w="1200" w:type="pct"/>
+            <w:tcBorders>
+              <w:bottom w:val="single" w:sz="12" w:space="0" w:color="auto"/>
+            </w:tcBorders>
+            <w:vAlign w:val="center"/>
+          </w:tcPr>
+          <w:p>
+            <w:pPr>
+              <w:spacing w:after="0" w:line="240" w:lineRule="auto"/>
+              <w:ind w:left="0" w:right="0" w:firstLine="0"/>
+              <w:jc w:val="center"/>
+              <w:rPr>
+                <w:sz w:val="22"/>
+              </w:rPr>
+            </w:pPr>
+            <w:r>
+              <w:rPr>
+                <w:sz w:val="22"/>
+              </w:rPr>
+              <w:t>High</w:t>
+            </w:r>
+          </w:p>
+        </w:tc>
+        <w:tc>
+          <w:tcPr>
+            <w:tcW w:w="1200" w:type="pct"/>
+            <w:tcBorders>
+              <w:bottom w:val="single" w:sz="12" w:space="0" w:color="auto"/>
+            </w:tcBorders>
+            <w:vAlign w:val="center"/>
+          </w:tcPr>
+          <w:p>
+            <w:pPr>
+              <w:keepNext/>
+              <w:spacing w:after="0" w:line="240" w:lineRule="auto"/>
+              <w:ind w:left="0" w:right="0" w:firstLine="0"/>
+              <w:jc w:val="center"/>
+              <w:rPr>
+                <w:sz w:val="22"/>
+                <w:lang w:val="en-GB"/>
+              </w:rPr>
+            </w:pPr>
+            <w:r>
+              <w:rPr>
+                <w:sz w:val="22"/>
+                <w:lang w:val="en-GB"/>
+              </w:rPr>
+              <w:t>High</w:t>
+            </w:r>
+          </w:p>
+        </w:tc>
+      </w:tr>
+    </w:tbl>
+    <w:p>
+      <w:pPr>
+        <w:pStyle w:val="Didascalia"/>
+        <w:jc w:val="right"/>
+        <w:rPr>
+          <w:rFonts w:asciiTheme="minorHAnsi" w:hAnsiTheme="minorHAnsi" w:cstheme="minorHAnsi"/>
+          <w:b/>
+          <w:i w:val="0"/>
+          <w:color w:val="000000" w:themeColor="text1"/>
+          <w:sz w:val="22"/>
+          <w:szCs w:val="20"/>
+          <w:lang w:val="en-GB"/>
+        </w:rPr>
+      </w:pPr>
+      <w:proofErr w:type="spellStart"/>
+      <w:r>
+        <w:rPr>
+          <w:b/>
+          <w:i w:val="0"/>
+          <w:color w:val="000000" w:themeColor="text1"/>
+          <w:sz w:val="20"/>
+        </w:rPr>
+        <w:t>Table</w:t>
+      </w:r>
+      <w:proofErr w:type="spellEnd"/>
+      <w:r>
+        <w:rPr>
+          <w:b/>
+          <w:i w:val="0"/>
+          <w:color w:val="000000" w:themeColor="text1"/>
+          <w:sz w:val="20"/>
+        </w:rPr>
+        <w:t xml:space="preserve"> </w:t>
+      </w:r>
+      <w:r>
+        <w:rPr>
+          <w:b/>
+          <w:i w:val="0"/>
+          <w:color w:val="000000" w:themeColor="text1"/>
+          <w:sz w:val="20"/>
+        </w:rPr>
+        <w:fldChar w:fldCharType="begin"/>
+      </w:r>
+      <w:r>
+        <w:rPr>
+          <w:b/>
+          <w:i w:val="0"/>
+          <w:color w:val="000000" w:themeColor="text1"/>
+          <w:sz w:val="20"/>
+        </w:rPr>
+        <w:instrText xml:space="preserve"> SEQ Table \* ARABIC </w:instrText>
+      </w:r>
+      <w:r>
+        <w:rPr>
+          <w:b/>
+          <w:i w:val="0"/>
+          <w:color w:val="000000" w:themeColor="text1"/>
+          <w:sz w:val="20"/>
+        </w:rPr>
+        <w:fldChar w:fldCharType="separate"/>
+      </w:r>
+      <w:r>
+        <w:rPr>
+          <w:b/>
+          <w:i w:val="0"/>
+          <w:noProof/>
+          <w:color w:val="000000" w:themeColor="text1"/>
+          <w:sz w:val="20"/>
+        </w:rPr>
+        <w:t>3</w:t>
+      </w:r>
+      <w:r>
+        <w:rPr>
+          <w:b/>
+          <w:i w:val="0"/>
+          <w:color w:val="000000" w:themeColor="text1"/>
+          <w:sz w:val="20"/>
+        </w:rPr>
+        <w:fldChar w:fldCharType="end"/>
+      </w:r>
+      <w:r>
+        <w:rPr>
+          <w:b/>
+          <w:i w:val="0"/>
+          <w:color w:val="000000" w:themeColor="text1"/>
+          <w:sz w:val="20"/>
+        </w:rPr>
+        <w:t>:</w:t>
+      </w:r>
+      <w:r>
+        <w:rPr>
+          <w:b/>
+          <w:i w:val="0"/>
+          <w:color w:val="000000" w:themeColor="text1"/>
+        </w:rPr>
+        <w:t xml:space="preserve"> </w:t>
+      </w:r>
+      <w:proofErr w:type="spellStart"/>
+      <w:r>
+        <w:rPr>
+          <w:b/>
+          <w:i w:val="0"/>
+          <w:color w:val="000000" w:themeColor="text1"/>
+        </w:rPr>
+        <w:t>Internal</w:t>
+      </w:r>
+      <w:proofErr w:type="spellEnd"/>
+      <w:r>
+        <w:rPr>
+          <w:b/>
+          <w:i w:val="0"/>
+          <w:color w:val="000000" w:themeColor="text1"/>
+        </w:rPr>
+        <w:t xml:space="preserve"> </w:t>
+      </w:r>
+      <w:proofErr w:type="spellStart"/>
+      <w:r>
+        <w:rPr>
+          <w:b/>
+          <w:i w:val="0"/>
+          <w:color w:val="000000" w:themeColor="text1"/>
+        </w:rPr>
+        <w:t>Logic</w:t>
+      </w:r>
+      <w:proofErr w:type="spellEnd"/>
+      <w:r>
+        <w:rPr>
+          <w:b/>
+          <w:i w:val="0"/>
+          <w:color w:val="000000" w:themeColor="text1"/>
+        </w:rPr>
+        <w:t xml:space="preserve"> </w:t>
+      </w:r>
+      <w:proofErr w:type="spellStart"/>
+      <w:r>
+        <w:rPr>
+          <w:b/>
+          <w:i w:val="0"/>
+          <w:color w:val="000000" w:themeColor="text1"/>
+        </w:rPr>
+        <w:t>Files</w:t>
+      </w:r>
+      <w:proofErr w:type="spellEnd"/>
+      <w:r>
+        <w:rPr>
+          <w:b/>
+          <w:i w:val="0"/>
+          <w:color w:val="000000" w:themeColor="text1"/>
+        </w:rPr>
+        <w:t xml:space="preserve"> and </w:t>
+      </w:r>
+      <w:proofErr w:type="spellStart"/>
+      <w:r>
+        <w:rPr>
+          <w:b/>
+          <w:i w:val="0"/>
+          <w:color w:val="000000" w:themeColor="text1"/>
+        </w:rPr>
+        <w:t>External</w:t>
+      </w:r>
+      <w:proofErr w:type="spellEnd"/>
+      <w:r>
+        <w:rPr>
+          <w:b/>
+          <w:i w:val="0"/>
+          <w:color w:val="000000" w:themeColor="text1"/>
+        </w:rPr>
+        <w:t xml:space="preserve"> </w:t>
+      </w:r>
+      <w:r>
+        <w:rPr>
+          <w:b/>
+          <w:i w:val="0"/>
+          <w:color w:val="000000" w:themeColor="text1"/>
+        </w:rPr>
+        <w:t>Interface</w:t>
+      </w:r>
+      <w:r>
+        <w:rPr>
+          <w:b/>
+          <w:i w:val="0"/>
+          <w:color w:val="000000" w:themeColor="text1"/>
+        </w:rPr>
+        <w:t xml:space="preserve"> </w:t>
+      </w:r>
+      <w:proofErr w:type="spellStart"/>
+      <w:r>
+        <w:rPr>
+          <w:b/>
+          <w:i w:val="0"/>
+          <w:color w:val="000000" w:themeColor="text1"/>
+        </w:rPr>
+        <w:t>Files</w:t>
+      </w:r>
+      <w:proofErr w:type="spellEnd"/>
+    </w:p>
+    <w:p>
+      <w:pPr>
+        <w:spacing w:after="120"/>
+        <w:ind w:left="28" w:right="2183" w:firstLine="0"/>
+        <w:rPr>
+          <w:rFonts w:asciiTheme="minorHAnsi" w:hAnsiTheme="minorHAnsi" w:cstheme="minorHAnsi"/>
+          <w:sz w:val="22"/>
+          <w:szCs w:val="20"/>
+          <w:lang w:val="en-GB"/>
+        </w:rPr>
+      </w:pPr>
+    </w:p>
+    <w:tbl>
+      <w:tblPr>
+        <w:tblStyle w:val="Grigliatabella"/>
+        <w:tblW w:w="6946" w:type="dxa"/>
+        <w:tblBorders>
+          <w:left w:val="none" w:sz="0" w:space="0" w:color="auto"/>
+          <w:right w:val="none" w:sz="0" w:space="0" w:color="auto"/>
+          <w:insideV w:val="none" w:sz="0" w:space="0" w:color="auto"/>
+        </w:tblBorders>
+        <w:tblCellMar>
+          <w:top w:w="57" w:type="dxa"/>
+          <w:bottom w:w="57" w:type="dxa"/>
+        </w:tblCellMar>
+        <w:tblLook w:val="04A0" w:firstRow="1" w:lastRow="0" w:firstColumn="1" w:lastColumn="0" w:noHBand="0" w:noVBand="1"/>
+      </w:tblPr>
+      <w:tblGrid>
+        <w:gridCol w:w="1945"/>
+        <w:gridCol w:w="1667"/>
+        <w:gridCol w:w="1667"/>
+        <w:gridCol w:w="1667"/>
+      </w:tblGrid>
+      <w:tr>
+        <w:trPr>
+          <w:trHeight w:val="13"/>
+        </w:trPr>
+        <w:tc>
+          <w:tcPr>
+            <w:tcW w:w="1400" w:type="pct"/>
+            <w:vMerge w:val="restart"/>
+            <w:tcBorders>
+              <w:top w:val="single" w:sz="12" w:space="0" w:color="auto"/>
+              <w:right w:val="single" w:sz="4" w:space="0" w:color="auto"/>
+            </w:tcBorders>
+            <w:vAlign w:val="center"/>
+          </w:tcPr>
+          <w:p>
+            <w:pPr>
+              <w:spacing w:after="0" w:line="240" w:lineRule="auto"/>
+              <w:ind w:left="0" w:right="0" w:firstLine="0"/>
+              <w:jc w:val="left"/>
+              <w:rPr>
+                <w:b/>
+                <w:sz w:val="22"/>
+                <w:lang w:val="en-GB"/>
+              </w:rPr>
+            </w:pPr>
+            <w:r>
+              <w:rPr>
+                <w:b/>
+                <w:sz w:val="24"/>
+                <w:lang w:val="en-GB"/>
+              </w:rPr>
+              <w:t>Type of Component</w:t>
+            </w:r>
+          </w:p>
+        </w:tc>
+        <w:tc>
+          <w:tcPr>
+            <w:tcW w:w="3673" w:type="pct"/>
+            <w:gridSpan w:val="3"/>
+            <w:tcBorders>
+              <w:top w:val="single" w:sz="12" w:space="0" w:color="auto"/>
+              <w:left w:val="single" w:sz="4" w:space="0" w:color="auto"/>
+            </w:tcBorders>
+          </w:tcPr>
+          <w:p>
+            <w:pPr>
+              <w:spacing w:after="0" w:line="240" w:lineRule="auto"/>
+              <w:ind w:left="0" w:right="0" w:firstLine="0"/>
+              <w:rPr>
+                <w:b/>
+                <w:sz w:val="22"/>
+                <w:lang w:val="en-GB"/>
+              </w:rPr>
+            </w:pPr>
+            <w:r>
+              <w:rPr>
+                <w:b/>
+                <w:sz w:val="24"/>
+                <w:lang w:val="en-GB"/>
+              </w:rPr>
+              <w:t>Complexity of Components</w:t>
+            </w:r>
+          </w:p>
+        </w:tc>
+      </w:tr>
+      <w:tr>
+        <w:trPr>
+          <w:trHeight w:val="188"/>
+        </w:trPr>
+        <w:tc>
+          <w:tcPr>
+            <w:tcW w:w="1400" w:type="pct"/>
+            <w:vMerge/>
+            <w:tcBorders>
+              <w:bottom w:val="single" w:sz="12" w:space="0" w:color="auto"/>
+              <w:right w:val="single" w:sz="4" w:space="0" w:color="auto"/>
+            </w:tcBorders>
+            <w:vAlign w:val="center"/>
+          </w:tcPr>
+          <w:p>
+            <w:pPr>
+              <w:spacing w:after="0" w:line="240" w:lineRule="auto"/>
+              <w:ind w:left="0" w:right="0" w:firstLine="0"/>
+              <w:jc w:val="left"/>
+              <w:rPr>
+                <w:sz w:val="22"/>
+                <w:lang w:val="en-GB"/>
+              </w:rPr>
+            </w:pPr>
+          </w:p>
+        </w:tc>
+        <w:tc>
+          <w:tcPr>
+            <w:tcW w:w="1200" w:type="pct"/>
+            <w:tcBorders>
+              <w:left w:val="single" w:sz="4" w:space="0" w:color="auto"/>
+              <w:bottom w:val="single" w:sz="12" w:space="0" w:color="auto"/>
+            </w:tcBorders>
+            <w:vAlign w:val="center"/>
+          </w:tcPr>
+          <w:p>
+            <w:pPr>
+              <w:spacing w:after="0" w:line="240" w:lineRule="auto"/>
+              <w:ind w:left="0" w:right="0" w:firstLine="0"/>
+              <w:jc w:val="center"/>
+              <w:rPr>
+                <w:b/>
+                <w:sz w:val="22"/>
+                <w:lang w:val="en-GB"/>
+              </w:rPr>
+            </w:pPr>
+            <w:r>
+              <w:rPr>
+                <w:b/>
+                <w:sz w:val="22"/>
+                <w:lang w:val="en-GB"/>
+              </w:rPr>
+              <w:t>Low</w:t>
+            </w:r>
+          </w:p>
+        </w:tc>
+        <w:tc>
+          <w:tcPr>
+            <w:tcW w:w="1200" w:type="pct"/>
+            <w:tcBorders>
+              <w:bottom w:val="single" w:sz="12" w:space="0" w:color="auto"/>
+            </w:tcBorders>
+            <w:vAlign w:val="center"/>
+          </w:tcPr>
+          <w:p>
+            <w:pPr>
+              <w:spacing w:after="0" w:line="240" w:lineRule="auto"/>
+              <w:ind w:left="0" w:right="0" w:firstLine="0"/>
+              <w:jc w:val="center"/>
+              <w:rPr>
+                <w:b/>
+                <w:sz w:val="22"/>
+              </w:rPr>
+            </w:pPr>
+            <w:proofErr w:type="spellStart"/>
+            <w:r>
+              <w:rPr>
+                <w:b/>
+                <w:sz w:val="22"/>
+              </w:rPr>
+              <w:t>Average</w:t>
+            </w:r>
+            <w:proofErr w:type="spellEnd"/>
+          </w:p>
+        </w:tc>
+        <w:tc>
+          <w:tcPr>
+            <w:tcW w:w="1200" w:type="pct"/>
+            <w:tcBorders>
+              <w:bottom w:val="single" w:sz="12" w:space="0" w:color="auto"/>
+            </w:tcBorders>
+            <w:vAlign w:val="center"/>
+          </w:tcPr>
+          <w:p>
+            <w:pPr>
+              <w:spacing w:after="0" w:line="240" w:lineRule="auto"/>
+              <w:ind w:left="0" w:right="0" w:firstLine="0"/>
+              <w:jc w:val="center"/>
+              <w:rPr>
+                <w:b/>
+                <w:sz w:val="22"/>
+                <w:lang w:val="en-GB"/>
+              </w:rPr>
+            </w:pPr>
+            <w:r>
+              <w:rPr>
+                <w:b/>
+                <w:sz w:val="22"/>
+                <w:lang w:val="en-GB"/>
+              </w:rPr>
+              <w:t>High</w:t>
+            </w:r>
+          </w:p>
+        </w:tc>
+      </w:tr>
+      <w:tr>
+        <w:trPr>
+          <w:trHeight w:val="13"/>
+        </w:trPr>
+        <w:tc>
+          <w:tcPr>
+            <w:tcW w:w="1400" w:type="pct"/>
+            <w:tcBorders>
+              <w:top w:val="single" w:sz="12" w:space="0" w:color="auto"/>
+              <w:right w:val="single" w:sz="4" w:space="0" w:color="auto"/>
+            </w:tcBorders>
+            <w:vAlign w:val="center"/>
+          </w:tcPr>
+          <w:p>
+            <w:pPr>
+              <w:spacing w:after="0" w:line="240" w:lineRule="auto"/>
+              <w:ind w:left="0" w:right="0" w:firstLine="0"/>
+              <w:jc w:val="left"/>
+              <w:rPr>
+                <w:b/>
+                <w:sz w:val="22"/>
+                <w:lang w:val="en-GB"/>
+              </w:rPr>
+            </w:pPr>
+            <w:r>
+              <w:rPr>
+                <w:b/>
+                <w:sz w:val="22"/>
+                <w:lang w:val="en-GB"/>
+              </w:rPr>
+              <w:t>External Inputs</w:t>
+            </w:r>
+          </w:p>
+        </w:tc>
+        <w:tc>
+          <w:tcPr>
+            <w:tcW w:w="1200" w:type="pct"/>
+            <w:tcBorders>
+              <w:top w:val="single" w:sz="12" w:space="0" w:color="auto"/>
+              <w:left w:val="single" w:sz="4" w:space="0" w:color="auto"/>
+            </w:tcBorders>
+            <w:vAlign w:val="center"/>
+          </w:tcPr>
+          <w:p>
+            <w:pPr>
+              <w:spacing w:after="0" w:line="240" w:lineRule="auto"/>
+              <w:ind w:left="0" w:right="0" w:firstLine="0"/>
+              <w:jc w:val="center"/>
+              <w:rPr>
+                <w:sz w:val="22"/>
+                <w:lang w:val="en-GB"/>
+              </w:rPr>
+            </w:pPr>
+            <w:r>
+              <w:rPr>
+                <w:sz w:val="22"/>
+                <w:lang w:val="en-GB"/>
+              </w:rPr>
+              <w:t>3</w:t>
+            </w:r>
+          </w:p>
+        </w:tc>
+        <w:tc>
+          <w:tcPr>
+            <w:tcW w:w="1200" w:type="pct"/>
+            <w:tcBorders>
+              <w:top w:val="single" w:sz="12" w:space="0" w:color="auto"/>
+            </w:tcBorders>
+            <w:vAlign w:val="center"/>
+          </w:tcPr>
+          <w:p>
+            <w:pPr>
+              <w:spacing w:after="0" w:line="240" w:lineRule="auto"/>
+              <w:ind w:left="0" w:right="0" w:firstLine="0"/>
+              <w:jc w:val="center"/>
+              <w:rPr>
+                <w:sz w:val="22"/>
+              </w:rPr>
+            </w:pPr>
+            <w:r>
+              <w:rPr>
+                <w:sz w:val="22"/>
+              </w:rPr>
+              <w:t>4</w:t>
+            </w:r>
+          </w:p>
+        </w:tc>
+        <w:tc>
+          <w:tcPr>
+            <w:tcW w:w="1200" w:type="pct"/>
+            <w:tcBorders>
+              <w:top w:val="single" w:sz="12" w:space="0" w:color="auto"/>
+            </w:tcBorders>
+            <w:vAlign w:val="center"/>
+          </w:tcPr>
+          <w:p>
+            <w:pPr>
+              <w:spacing w:after="0" w:line="240" w:lineRule="auto"/>
+              <w:ind w:left="0" w:right="0" w:firstLine="0"/>
+              <w:jc w:val="center"/>
+              <w:rPr>
+                <w:sz w:val="22"/>
+                <w:lang w:val="en-GB"/>
+              </w:rPr>
+            </w:pPr>
+            <w:r>
+              <w:rPr>
+                <w:sz w:val="22"/>
+                <w:lang w:val="en-GB"/>
+              </w:rPr>
+              <w:t>6</w:t>
+            </w:r>
+          </w:p>
+        </w:tc>
+      </w:tr>
+      <w:tr>
+        <w:trPr>
+          <w:trHeight w:val="13"/>
+        </w:trPr>
+        <w:tc>
+          <w:tcPr>
+            <w:tcW w:w="1400" w:type="pct"/>
+            <w:tcBorders>
+              <w:bottom w:val="single" w:sz="4" w:space="0" w:color="auto"/>
+              <w:right w:val="single" w:sz="4" w:space="0" w:color="auto"/>
+            </w:tcBorders>
+            <w:vAlign w:val="center"/>
+          </w:tcPr>
+          <w:p>
+            <w:pPr>
+              <w:spacing w:after="0" w:line="240" w:lineRule="auto"/>
+              <w:ind w:left="0" w:right="0" w:firstLine="0"/>
+              <w:jc w:val="left"/>
+              <w:rPr>
+                <w:b/>
+                <w:sz w:val="22"/>
+                <w:lang w:val="en-GB"/>
+              </w:rPr>
+            </w:pPr>
+            <w:r>
+              <w:rPr>
+                <w:b/>
+                <w:sz w:val="22"/>
+                <w:lang w:val="en-GB"/>
+              </w:rPr>
+              <w:t>External Outputs</w:t>
+            </w:r>
+          </w:p>
+        </w:tc>
+        <w:tc>
+          <w:tcPr>
+            <w:tcW w:w="1200" w:type="pct"/>
+            <w:tcBorders>
+              <w:left w:val="single" w:sz="4" w:space="0" w:color="auto"/>
+              <w:bottom w:val="single" w:sz="4" w:space="0" w:color="auto"/>
+            </w:tcBorders>
+            <w:vAlign w:val="center"/>
+          </w:tcPr>
+          <w:p>
+            <w:pPr>
+              <w:spacing w:after="0" w:line="240" w:lineRule="auto"/>
+              <w:ind w:left="0" w:right="0" w:firstLine="0"/>
+              <w:jc w:val="center"/>
+              <w:rPr>
+                <w:sz w:val="22"/>
+                <w:lang w:val="en-GB"/>
+              </w:rPr>
+            </w:pPr>
+            <w:r>
+              <w:rPr>
+                <w:sz w:val="22"/>
+                <w:lang w:val="en-GB"/>
+              </w:rPr>
+              <w:t>4</w:t>
+            </w:r>
+          </w:p>
+        </w:tc>
+        <w:tc>
+          <w:tcPr>
+            <w:tcW w:w="1200" w:type="pct"/>
+            <w:tcBorders>
+              <w:bottom w:val="single" w:sz="4" w:space="0" w:color="auto"/>
+            </w:tcBorders>
+            <w:vAlign w:val="center"/>
+          </w:tcPr>
+          <w:p>
+            <w:pPr>
+              <w:spacing w:after="0" w:line="240" w:lineRule="auto"/>
+              <w:ind w:left="0" w:right="0" w:firstLine="0"/>
+              <w:jc w:val="center"/>
+              <w:rPr>
+                <w:sz w:val="22"/>
+              </w:rPr>
+            </w:pPr>
+            <w:r>
+              <w:rPr>
+                <w:sz w:val="22"/>
+              </w:rPr>
+              <w:t>5</w:t>
+            </w:r>
+          </w:p>
+        </w:tc>
+        <w:tc>
+          <w:tcPr>
+            <w:tcW w:w="1200" w:type="pct"/>
+            <w:tcBorders>
+              <w:bottom w:val="single" w:sz="4" w:space="0" w:color="auto"/>
+            </w:tcBorders>
+            <w:vAlign w:val="center"/>
+          </w:tcPr>
+          <w:p>
+            <w:pPr>
+              <w:spacing w:after="0" w:line="240" w:lineRule="auto"/>
+              <w:ind w:left="0" w:right="0" w:firstLine="0"/>
+              <w:jc w:val="center"/>
+              <w:rPr>
+                <w:sz w:val="22"/>
+                <w:lang w:val="en-GB"/>
+              </w:rPr>
+            </w:pPr>
+            <w:r>
+              <w:rPr>
+                <w:sz w:val="22"/>
+                <w:lang w:val="en-GB"/>
+              </w:rPr>
+              <w:t>7</w:t>
+            </w:r>
+          </w:p>
+        </w:tc>
+      </w:tr>
+      <w:tr>
+        <w:trPr>
+          <w:trHeight w:val="13"/>
+        </w:trPr>
+        <w:tc>
+          <w:tcPr>
+            <w:tcW w:w="1400" w:type="pct"/>
+            <w:tcBorders>
+              <w:right w:val="single" w:sz="4" w:space="0" w:color="auto"/>
+            </w:tcBorders>
+            <w:vAlign w:val="center"/>
+          </w:tcPr>
+          <w:p>
+            <w:pPr>
+              <w:spacing w:after="0" w:line="240" w:lineRule="auto"/>
+              <w:ind w:left="0" w:right="0" w:firstLine="0"/>
+              <w:jc w:val="left"/>
+              <w:rPr>
+                <w:b/>
+                <w:sz w:val="22"/>
+                <w:lang w:val="en-GB"/>
+              </w:rPr>
+            </w:pPr>
+            <w:r>
+              <w:rPr>
+                <w:b/>
+                <w:sz w:val="22"/>
+                <w:lang w:val="en-GB"/>
+              </w:rPr>
+              <w:t>External Inquiries</w:t>
+            </w:r>
+          </w:p>
+        </w:tc>
+        <w:tc>
+          <w:tcPr>
+            <w:tcW w:w="1200" w:type="pct"/>
+            <w:tcBorders>
+              <w:left w:val="single" w:sz="4" w:space="0" w:color="auto"/>
+            </w:tcBorders>
+            <w:vAlign w:val="center"/>
+          </w:tcPr>
+          <w:p>
+            <w:pPr>
+              <w:spacing w:after="0" w:line="240" w:lineRule="auto"/>
+              <w:ind w:left="0" w:right="0" w:firstLine="0"/>
+              <w:jc w:val="center"/>
+              <w:rPr>
+                <w:sz w:val="22"/>
+                <w:lang w:val="en-GB"/>
+              </w:rPr>
+            </w:pPr>
+            <w:r>
+              <w:rPr>
+                <w:sz w:val="22"/>
+                <w:lang w:val="en-GB"/>
+              </w:rPr>
+              <w:t>3</w:t>
+            </w:r>
+          </w:p>
+        </w:tc>
+        <w:tc>
+          <w:tcPr>
+            <w:tcW w:w="1200" w:type="pct"/>
+            <w:vAlign w:val="center"/>
+          </w:tcPr>
+          <w:p>
+            <w:pPr>
+              <w:spacing w:after="0" w:line="240" w:lineRule="auto"/>
+              <w:ind w:left="0" w:right="0" w:firstLine="0"/>
+              <w:jc w:val="center"/>
+              <w:rPr>
+                <w:sz w:val="22"/>
+              </w:rPr>
+            </w:pPr>
+            <w:r>
+              <w:rPr>
+                <w:sz w:val="22"/>
+              </w:rPr>
+              <w:t>4</w:t>
+            </w:r>
+          </w:p>
+        </w:tc>
+        <w:tc>
+          <w:tcPr>
+            <w:tcW w:w="1200" w:type="pct"/>
+            <w:vAlign w:val="center"/>
+          </w:tcPr>
+          <w:p>
+            <w:pPr>
+              <w:spacing w:after="0" w:line="240" w:lineRule="auto"/>
+              <w:ind w:left="0" w:right="0" w:firstLine="0"/>
+              <w:jc w:val="center"/>
+              <w:rPr>
+                <w:sz w:val="22"/>
+                <w:lang w:val="en-GB"/>
+              </w:rPr>
+            </w:pPr>
+            <w:r>
+              <w:rPr>
+                <w:sz w:val="22"/>
+                <w:lang w:val="en-GB"/>
+              </w:rPr>
+              <w:t>6</w:t>
+            </w:r>
+          </w:p>
+        </w:tc>
+      </w:tr>
+      <w:tr>
+        <w:trPr>
+          <w:trHeight w:val="13"/>
+        </w:trPr>
+        <w:tc>
+          <w:tcPr>
+            <w:tcW w:w="1400" w:type="pct"/>
+            <w:tcBorders>
+              <w:right w:val="single" w:sz="4" w:space="0" w:color="auto"/>
+            </w:tcBorders>
+            <w:vAlign w:val="center"/>
+          </w:tcPr>
+          <w:p>
+            <w:pPr>
+              <w:spacing w:after="0" w:line="240" w:lineRule="auto"/>
+              <w:ind w:left="0" w:right="0" w:firstLine="0"/>
+              <w:jc w:val="left"/>
+              <w:rPr>
+                <w:b/>
+                <w:sz w:val="22"/>
+                <w:lang w:val="en-GB"/>
+              </w:rPr>
+            </w:pPr>
+            <w:r>
+              <w:rPr>
+                <w:b/>
+                <w:sz w:val="22"/>
+                <w:lang w:val="en-GB"/>
+              </w:rPr>
+              <w:t>Internal Logic Files</w:t>
+            </w:r>
+          </w:p>
+        </w:tc>
+        <w:tc>
+          <w:tcPr>
+            <w:tcW w:w="1200" w:type="pct"/>
+            <w:tcBorders>
+              <w:left w:val="single" w:sz="4" w:space="0" w:color="auto"/>
+            </w:tcBorders>
+            <w:vAlign w:val="center"/>
+          </w:tcPr>
+          <w:p>
+            <w:pPr>
+              <w:spacing w:after="0" w:line="240" w:lineRule="auto"/>
+              <w:ind w:left="0" w:right="0" w:firstLine="0"/>
+              <w:jc w:val="center"/>
+              <w:rPr>
+                <w:sz w:val="22"/>
+                <w:lang w:val="en-GB"/>
+              </w:rPr>
+            </w:pPr>
+            <w:r>
+              <w:rPr>
+                <w:sz w:val="22"/>
+                <w:lang w:val="en-GB"/>
+              </w:rPr>
+              <w:t>7</w:t>
+            </w:r>
+          </w:p>
+        </w:tc>
+        <w:tc>
+          <w:tcPr>
+            <w:tcW w:w="1200" w:type="pct"/>
+            <w:vAlign w:val="center"/>
+          </w:tcPr>
+          <w:p>
+            <w:pPr>
+              <w:spacing w:after="0" w:line="240" w:lineRule="auto"/>
+              <w:ind w:left="0" w:right="0" w:firstLine="0"/>
+              <w:jc w:val="center"/>
+              <w:rPr>
+                <w:sz w:val="22"/>
+              </w:rPr>
+            </w:pPr>
+            <w:r>
+              <w:rPr>
+                <w:sz w:val="22"/>
+              </w:rPr>
+              <w:t>10</w:t>
+            </w:r>
+          </w:p>
+        </w:tc>
+        <w:tc>
+          <w:tcPr>
+            <w:tcW w:w="1200" w:type="pct"/>
+            <w:vAlign w:val="center"/>
+          </w:tcPr>
+          <w:p>
+            <w:pPr>
+              <w:spacing w:after="0" w:line="240" w:lineRule="auto"/>
+              <w:ind w:left="0" w:right="0" w:firstLine="0"/>
+              <w:jc w:val="center"/>
+              <w:rPr>
+                <w:sz w:val="22"/>
+                <w:lang w:val="en-GB"/>
+              </w:rPr>
+            </w:pPr>
+            <w:r>
+              <w:rPr>
+                <w:sz w:val="22"/>
+                <w:lang w:val="en-GB"/>
+              </w:rPr>
+              <w:t>15</w:t>
+            </w:r>
+          </w:p>
+        </w:tc>
+      </w:tr>
+      <w:tr>
+        <w:trPr>
+          <w:trHeight w:val="13"/>
+        </w:trPr>
+        <w:tc>
+          <w:tcPr>
+            <w:tcW w:w="1400" w:type="pct"/>
+            <w:tcBorders>
+              <w:bottom w:val="single" w:sz="12" w:space="0" w:color="auto"/>
+              <w:right w:val="single" w:sz="4" w:space="0" w:color="auto"/>
+            </w:tcBorders>
+            <w:vAlign w:val="center"/>
+          </w:tcPr>
+          <w:p>
+            <w:pPr>
+              <w:spacing w:after="0" w:line="240" w:lineRule="auto"/>
+              <w:ind w:left="0" w:right="0" w:firstLine="0"/>
+              <w:jc w:val="left"/>
+              <w:rPr>
+                <w:b/>
+                <w:sz w:val="22"/>
+                <w:lang w:val="en-GB"/>
+              </w:rPr>
+            </w:pPr>
+            <w:r>
+              <w:rPr>
+                <w:b/>
+                <w:sz w:val="22"/>
+                <w:lang w:val="en-GB"/>
+              </w:rPr>
+              <w:t>External Logic Files</w:t>
+            </w:r>
+          </w:p>
+        </w:tc>
+        <w:tc>
+          <w:tcPr>
+            <w:tcW w:w="1200" w:type="pct"/>
+            <w:tcBorders>
+              <w:left w:val="single" w:sz="4" w:space="0" w:color="auto"/>
+              <w:bottom w:val="single" w:sz="12" w:space="0" w:color="auto"/>
+            </w:tcBorders>
+            <w:vAlign w:val="center"/>
+          </w:tcPr>
+          <w:p>
+            <w:pPr>
+              <w:spacing w:after="0" w:line="240" w:lineRule="auto"/>
+              <w:ind w:left="0" w:right="0" w:firstLine="0"/>
+              <w:jc w:val="center"/>
+              <w:rPr>
+                <w:sz w:val="22"/>
+                <w:lang w:val="en-GB"/>
+              </w:rPr>
+            </w:pPr>
+            <w:r>
+              <w:rPr>
+                <w:sz w:val="22"/>
+                <w:lang w:val="en-GB"/>
+              </w:rPr>
+              <w:t>5</w:t>
+            </w:r>
+          </w:p>
+        </w:tc>
+        <w:tc>
+          <w:tcPr>
+            <w:tcW w:w="1200" w:type="pct"/>
+            <w:tcBorders>
+              <w:bottom w:val="single" w:sz="12" w:space="0" w:color="auto"/>
+            </w:tcBorders>
+            <w:vAlign w:val="center"/>
+          </w:tcPr>
+          <w:p>
+            <w:pPr>
+              <w:spacing w:after="0" w:line="240" w:lineRule="auto"/>
+              <w:ind w:left="0" w:right="0" w:firstLine="0"/>
+              <w:jc w:val="center"/>
+              <w:rPr>
+                <w:sz w:val="22"/>
+              </w:rPr>
+            </w:pPr>
+            <w:r>
+              <w:rPr>
+                <w:sz w:val="22"/>
+              </w:rPr>
+              <w:t>7</w:t>
+            </w:r>
+          </w:p>
+        </w:tc>
+        <w:tc>
+          <w:tcPr>
+            <w:tcW w:w="1200" w:type="pct"/>
+            <w:tcBorders>
+              <w:bottom w:val="single" w:sz="12" w:space="0" w:color="auto"/>
+            </w:tcBorders>
+            <w:vAlign w:val="center"/>
+          </w:tcPr>
+          <w:p>
+            <w:pPr>
+              <w:keepNext/>
+              <w:spacing w:after="0" w:line="240" w:lineRule="auto"/>
+              <w:ind w:left="0" w:right="0" w:firstLine="0"/>
+              <w:jc w:val="center"/>
+              <w:rPr>
+                <w:sz w:val="22"/>
+                <w:lang w:val="en-GB"/>
+              </w:rPr>
+            </w:pPr>
+            <w:r>
+              <w:rPr>
+                <w:sz w:val="22"/>
+                <w:lang w:val="en-GB"/>
+              </w:rPr>
+              <w:t>10</w:t>
+            </w:r>
+          </w:p>
+        </w:tc>
+      </w:tr>
+    </w:tbl>
+    <w:p>
+      <w:pPr>
+        <w:pStyle w:val="Didascalia"/>
+        <w:jc w:val="right"/>
+        <w:rPr>
+          <w:rFonts w:asciiTheme="minorHAnsi" w:hAnsiTheme="minorHAnsi" w:cstheme="minorHAnsi"/>
+          <w:b/>
+          <w:i w:val="0"/>
+          <w:color w:val="000000" w:themeColor="text1"/>
+          <w:sz w:val="22"/>
+          <w:szCs w:val="20"/>
+          <w:lang w:val="en-GB"/>
+        </w:rPr>
+      </w:pPr>
+      <w:proofErr w:type="spellStart"/>
+      <w:r>
+        <w:rPr>
+          <w:b/>
+          <w:i w:val="0"/>
+          <w:color w:val="000000" w:themeColor="text1"/>
+          <w:sz w:val="20"/>
+        </w:rPr>
+        <w:t>Table</w:t>
+      </w:r>
+      <w:proofErr w:type="spellEnd"/>
+      <w:r>
+        <w:rPr>
+          <w:b/>
+          <w:i w:val="0"/>
+          <w:color w:val="000000" w:themeColor="text1"/>
+          <w:sz w:val="20"/>
+        </w:rPr>
+        <w:t xml:space="preserve"> </w:t>
+      </w:r>
+      <w:r>
+        <w:rPr>
+          <w:b/>
+          <w:i w:val="0"/>
+          <w:color w:val="000000" w:themeColor="text1"/>
+          <w:sz w:val="20"/>
+        </w:rPr>
+        <w:fldChar w:fldCharType="begin"/>
+      </w:r>
+      <w:r>
+        <w:rPr>
+          <w:b/>
+          <w:i w:val="0"/>
+          <w:color w:val="000000" w:themeColor="text1"/>
+          <w:sz w:val="20"/>
+        </w:rPr>
+        <w:instrText xml:space="preserve"> SEQ Table \* ARABIC </w:instrText>
+      </w:r>
+      <w:r>
+        <w:rPr>
+          <w:b/>
+          <w:i w:val="0"/>
+          <w:color w:val="000000" w:themeColor="text1"/>
+          <w:sz w:val="20"/>
+        </w:rPr>
+        <w:fldChar w:fldCharType="separate"/>
+      </w:r>
+      <w:r>
+        <w:rPr>
+          <w:b/>
+          <w:i w:val="0"/>
+          <w:noProof/>
+          <w:color w:val="000000" w:themeColor="text1"/>
+          <w:sz w:val="20"/>
+        </w:rPr>
+        <w:t>4</w:t>
+      </w:r>
+      <w:r>
+        <w:rPr>
+          <w:b/>
+          <w:i w:val="0"/>
+          <w:color w:val="000000" w:themeColor="text1"/>
+          <w:sz w:val="20"/>
+        </w:rPr>
+        <w:fldChar w:fldCharType="end"/>
+      </w:r>
+      <w:r>
+        <w:rPr>
+          <w:b/>
+          <w:i w:val="0"/>
+          <w:color w:val="000000" w:themeColor="text1"/>
+          <w:sz w:val="20"/>
+        </w:rPr>
+        <w:t>:</w:t>
+      </w:r>
+      <w:r>
+        <w:rPr>
+          <w:b/>
+          <w:i w:val="0"/>
+          <w:color w:val="000000" w:themeColor="text1"/>
+        </w:rPr>
+        <w:t xml:space="preserve"> </w:t>
+      </w:r>
+      <w:proofErr w:type="spellStart"/>
+      <w:r>
+        <w:rPr>
+          <w:b/>
+          <w:i w:val="0"/>
+          <w:color w:val="000000" w:themeColor="text1"/>
+        </w:rPr>
+        <w:t>Unadjusted</w:t>
+      </w:r>
+      <w:proofErr w:type="spellEnd"/>
+      <w:r>
+        <w:rPr>
+          <w:b/>
+          <w:i w:val="0"/>
+          <w:color w:val="000000" w:themeColor="text1"/>
+        </w:rPr>
+        <w:t xml:space="preserve"> </w:t>
+      </w:r>
+      <w:proofErr w:type="spellStart"/>
+      <w:r>
+        <w:rPr>
+          <w:b/>
+          <w:i w:val="0"/>
+          <w:color w:val="000000" w:themeColor="text1"/>
+        </w:rPr>
+        <w:t>Function</w:t>
+      </w:r>
+      <w:proofErr w:type="spellEnd"/>
+      <w:r>
+        <w:rPr>
+          <w:b/>
+          <w:i w:val="0"/>
+          <w:color w:val="000000" w:themeColor="text1"/>
+        </w:rPr>
+        <w:t xml:space="preserve"> Points</w:t>
       </w:r>
     </w:p>
     <w:p>
@@ -3166,8 +6554,8 @@
           <w:lang w:val="en-GB"/>
         </w:rPr>
       </w:pPr>
-      <w:bookmarkStart w:id="8" w:name="_High_level_components"/>
-      <w:bookmarkEnd w:id="8"/>
+      <w:bookmarkStart w:id="9" w:name="_High_level_components"/>
+      <w:bookmarkEnd w:id="9"/>
       <w:r>
         <w:rPr>
           <w:sz w:val="28"/>
@@ -3175,7 +6563,7 @@
         </w:rPr>
         <w:t xml:space="preserve"> </w:t>
       </w:r>
-      <w:bookmarkStart w:id="9" w:name="_Toc472332398"/>
+      <w:bookmarkStart w:id="10" w:name="_Toc472332398"/>
       <w:r>
         <w:rPr>
           <w:sz w:val="28"/>
@@ -3183,7 +6571,7 @@
         </w:rPr>
         <w:t>Cost and effort estimation: COCOMO II</w:t>
       </w:r>
-      <w:bookmarkEnd w:id="9"/>
+      <w:bookmarkEnd w:id="10"/>
     </w:p>
     <w:p>
       <w:pPr>
@@ -3541,8 +6929,8 @@
           <w:lang w:val="en-GB"/>
         </w:rPr>
       </w:pPr>
-      <w:bookmarkStart w:id="10" w:name="_Integration_Testing_Strategy"/>
-      <w:bookmarkEnd w:id="10"/>
+      <w:bookmarkStart w:id="11" w:name="_Integration_Testing_Strategy"/>
+      <w:bookmarkEnd w:id="11"/>
     </w:p>
     <w:p>
       <w:pPr>
@@ -3576,7 +6964,7 @@
           <w:lang w:val="en-GB"/>
         </w:rPr>
       </w:pPr>
-      <w:bookmarkStart w:id="11" w:name="_Toc472332399"/>
+      <w:bookmarkStart w:id="12" w:name="_Toc472332399"/>
       <w:r>
         <w:rPr>
           <w:rFonts w:asciiTheme="minorHAnsi" w:hAnsiTheme="minorHAnsi" w:cstheme="minorHAnsi"/>
@@ -3587,7 +6975,7 @@
         <w:lastRenderedPageBreak/>
         <w:t>Schedule</w:t>
       </w:r>
-      <w:bookmarkEnd w:id="11"/>
+      <w:bookmarkEnd w:id="12"/>
     </w:p>
     <w:p>
       <w:pPr>
@@ -3647,7 +7035,7 @@
           <w:lang w:val="en-GB"/>
         </w:rPr>
       </w:pPr>
-      <w:bookmarkStart w:id="12" w:name="_Toc472332400"/>
+      <w:bookmarkStart w:id="13" w:name="_Toc472332400"/>
       <w:r>
         <w:rPr>
           <w:rFonts w:asciiTheme="minorHAnsi" w:hAnsiTheme="minorHAnsi" w:cstheme="minorHAnsi"/>
@@ -3658,7 +7046,7 @@
         <w:lastRenderedPageBreak/>
         <w:t>Resource allocation</w:t>
       </w:r>
-      <w:bookmarkEnd w:id="12"/>
+      <w:bookmarkEnd w:id="13"/>
     </w:p>
     <w:p>
       <w:pPr>
@@ -3815,7 +7203,7 @@
           <w:lang w:val="en-GB"/>
         </w:rPr>
       </w:pPr>
-      <w:bookmarkStart w:id="13" w:name="_Toc472332401"/>
+      <w:bookmarkStart w:id="14" w:name="_Toc472332401"/>
       <w:r>
         <w:rPr>
           <w:rFonts w:asciiTheme="minorHAnsi" w:hAnsiTheme="minorHAnsi" w:cstheme="minorHAnsi"/>
@@ -3826,7 +7214,7 @@
         <w:lastRenderedPageBreak/>
         <w:t>Risk management</w:t>
       </w:r>
-      <w:bookmarkEnd w:id="13"/>
+      <w:bookmarkEnd w:id="14"/>
     </w:p>
     <w:p>
       <w:pPr>
@@ -3839,8 +7227,8 @@
           <w:lang w:val="en-GB"/>
         </w:rPr>
       </w:pPr>
-      <w:bookmarkStart w:id="14" w:name="_Program_Stubs_and"/>
-      <w:bookmarkEnd w:id="14"/>
+      <w:bookmarkStart w:id="15" w:name="_Program_Stubs_and"/>
+      <w:bookmarkEnd w:id="15"/>
       <w:r>
         <w:rPr>
           <w:rFonts w:asciiTheme="minorHAnsi" w:hAnsiTheme="minorHAnsi" w:cstheme="minorHAnsi"/>
@@ -3859,8 +7247,6 @@
         </w:rPr>
         <w:t>stem in specific cases, such as</w:t>
       </w:r>
-      <w:bookmarkStart w:id="15" w:name="_GoBack"/>
-      <w:bookmarkEnd w:id="15"/>
     </w:p>
     <w:p>
       <w:pPr>
@@ -4177,7 +7563,7 @@
       <w:rPr>
         <w:noProof/>
       </w:rPr>
-      <w:t>8</w:t>
+      <w:t>5</w:t>
     </w:r>
     <w:r>
       <w:fldChar w:fldCharType="end"/>
@@ -6340,6 +9726,119 @@
     </w:lvl>
   </w:abstractNum>
   <w:abstractNum w:abstractNumId="18" w15:restartNumberingAfterBreak="0">
+    <w:nsid w:val="4C4379F8"/>
+    <w:multiLevelType w:val="hybridMultilevel"/>
+    <w:tmpl w:val="FBD0F066"/>
+    <w:lvl w:ilvl="0" w:tplc="04100001">
+      <w:start w:val="1"/>
+      <w:numFmt w:val="bullet"/>
+      <w:lvlText w:val=""/>
+      <w:lvlJc w:val="left"/>
+      <w:pPr>
+        <w:ind w:left="795" w:hanging="360"/>
+      </w:pPr>
+      <w:rPr>
+        <w:rFonts w:ascii="Symbol" w:hAnsi="Symbol" w:hint="default"/>
+      </w:rPr>
+    </w:lvl>
+    <w:lvl w:ilvl="1" w:tplc="04100003" w:tentative="1">
+      <w:start w:val="1"/>
+      <w:numFmt w:val="bullet"/>
+      <w:lvlText w:val="o"/>
+      <w:lvlJc w:val="left"/>
+      <w:pPr>
+        <w:ind w:left="1515" w:hanging="360"/>
+      </w:pPr>
+      <w:rPr>
+        <w:rFonts w:ascii="Courier New" w:hAnsi="Courier New" w:cs="Courier New" w:hint="default"/>
+      </w:rPr>
+    </w:lvl>
+    <w:lvl w:ilvl="2" w:tplc="04100005" w:tentative="1">
+      <w:start w:val="1"/>
+      <w:numFmt w:val="bullet"/>
+      <w:lvlText w:val=""/>
+      <w:lvlJc w:val="left"/>
+      <w:pPr>
+        <w:ind w:left="2235" w:hanging="360"/>
+      </w:pPr>
+      <w:rPr>
+        <w:rFonts w:ascii="Wingdings" w:hAnsi="Wingdings" w:hint="default"/>
+      </w:rPr>
+    </w:lvl>
+    <w:lvl w:ilvl="3" w:tplc="04100001" w:tentative="1">
+      <w:start w:val="1"/>
+      <w:numFmt w:val="bullet"/>
+      <w:lvlText w:val=""/>
+      <w:lvlJc w:val="left"/>
+      <w:pPr>
+        <w:ind w:left="2955" w:hanging="360"/>
+      </w:pPr>
+      <w:rPr>
+        <w:rFonts w:ascii="Symbol" w:hAnsi="Symbol" w:hint="default"/>
+      </w:rPr>
+    </w:lvl>
+    <w:lvl w:ilvl="4" w:tplc="04100003" w:tentative="1">
+      <w:start w:val="1"/>
+      <w:numFmt w:val="bullet"/>
+      <w:lvlText w:val="o"/>
+      <w:lvlJc w:val="left"/>
+      <w:pPr>
+        <w:ind w:left="3675" w:hanging="360"/>
+      </w:pPr>
+      <w:rPr>
+        <w:rFonts w:ascii="Courier New" w:hAnsi="Courier New" w:cs="Courier New" w:hint="default"/>
+      </w:rPr>
+    </w:lvl>
+    <w:lvl w:ilvl="5" w:tplc="04100005" w:tentative="1">
+      <w:start w:val="1"/>
+      <w:numFmt w:val="bullet"/>
+      <w:lvlText w:val=""/>
+      <w:lvlJc w:val="left"/>
+      <w:pPr>
+        <w:ind w:left="4395" w:hanging="360"/>
+      </w:pPr>
+      <w:rPr>
+        <w:rFonts w:ascii="Wingdings" w:hAnsi="Wingdings" w:hint="default"/>
+      </w:rPr>
+    </w:lvl>
+    <w:lvl w:ilvl="6" w:tplc="04100001" w:tentative="1">
+      <w:start w:val="1"/>
+      <w:numFmt w:val="bullet"/>
+      <w:lvlText w:val=""/>
+      <w:lvlJc w:val="left"/>
+      <w:pPr>
+        <w:ind w:left="5115" w:hanging="360"/>
+      </w:pPr>
+      <w:rPr>
+        <w:rFonts w:ascii="Symbol" w:hAnsi="Symbol" w:hint="default"/>
+      </w:rPr>
+    </w:lvl>
+    <w:lvl w:ilvl="7" w:tplc="04100003" w:tentative="1">
+      <w:start w:val="1"/>
+      <w:numFmt w:val="bullet"/>
+      <w:lvlText w:val="o"/>
+      <w:lvlJc w:val="left"/>
+      <w:pPr>
+        <w:ind w:left="5835" w:hanging="360"/>
+      </w:pPr>
+      <w:rPr>
+        <w:rFonts w:ascii="Courier New" w:hAnsi="Courier New" w:cs="Courier New" w:hint="default"/>
+      </w:rPr>
+    </w:lvl>
+    <w:lvl w:ilvl="8" w:tplc="04100005" w:tentative="1">
+      <w:start w:val="1"/>
+      <w:numFmt w:val="bullet"/>
+      <w:lvlText w:val=""/>
+      <w:lvlJc w:val="left"/>
+      <w:pPr>
+        <w:ind w:left="6555" w:hanging="360"/>
+      </w:pPr>
+      <w:rPr>
+        <w:rFonts w:ascii="Wingdings" w:hAnsi="Wingdings" w:hint="default"/>
+      </w:rPr>
+    </w:lvl>
+  </w:abstractNum>
+  <w:abstractNum w:abstractNumId="19" w15:restartNumberingAfterBreak="0">
     <w:nsid w:val="4FAD6660"/>
     <w:multiLevelType w:val="multilevel"/>
     <w:tmpl w:val="C800637E"/>
@@ -6460,7 +9959,7 @@
       </w:rPr>
     </w:lvl>
   </w:abstractNum>
-  <w:abstractNum w:abstractNumId="19" w15:restartNumberingAfterBreak="0">
+  <w:abstractNum w:abstractNumId="20" w15:restartNumberingAfterBreak="0">
     <w:nsid w:val="56A84559"/>
     <w:multiLevelType w:val="multilevel"/>
     <w:tmpl w:val="2468F0F8"/>
@@ -6583,7 +10082,7 @@
       </w:rPr>
     </w:lvl>
   </w:abstractNum>
-  <w:abstractNum w:abstractNumId="20" w15:restartNumberingAfterBreak="0">
+  <w:abstractNum w:abstractNumId="21" w15:restartNumberingAfterBreak="0">
     <w:nsid w:val="597514AA"/>
     <w:multiLevelType w:val="multilevel"/>
     <w:tmpl w:val="C800637E"/>
@@ -6704,7 +10203,7 @@
       </w:rPr>
     </w:lvl>
   </w:abstractNum>
-  <w:abstractNum w:abstractNumId="21" w15:restartNumberingAfterBreak="0">
+  <w:abstractNum w:abstractNumId="22" w15:restartNumberingAfterBreak="0">
     <w:nsid w:val="5E7C7CEA"/>
     <w:multiLevelType w:val="hybridMultilevel"/>
     <w:tmpl w:val="EB48DC0C"/>
@@ -6817,7 +10316,7 @@
       </w:rPr>
     </w:lvl>
   </w:abstractNum>
-  <w:abstractNum w:abstractNumId="22" w15:restartNumberingAfterBreak="0">
+  <w:abstractNum w:abstractNumId="23" w15:restartNumberingAfterBreak="0">
     <w:nsid w:val="68EC7FF3"/>
     <w:multiLevelType w:val="multilevel"/>
     <w:tmpl w:val="2468F0F8"/>
@@ -6940,7 +10439,7 @@
       </w:rPr>
     </w:lvl>
   </w:abstractNum>
-  <w:abstractNum w:abstractNumId="23" w15:restartNumberingAfterBreak="0">
+  <w:abstractNum w:abstractNumId="24" w15:restartNumberingAfterBreak="0">
     <w:nsid w:val="6B864150"/>
     <w:multiLevelType w:val="hybridMultilevel"/>
     <w:tmpl w:val="09D21FC8"/>
@@ -7053,7 +10552,7 @@
       </w:rPr>
     </w:lvl>
   </w:abstractNum>
-  <w:abstractNum w:abstractNumId="24" w15:restartNumberingAfterBreak="0">
+  <w:abstractNum w:abstractNumId="25" w15:restartNumberingAfterBreak="0">
     <w:nsid w:val="6D7F5E7E"/>
     <w:multiLevelType w:val="multilevel"/>
     <w:tmpl w:val="2468F0F8"/>
@@ -7176,7 +10675,7 @@
       </w:rPr>
     </w:lvl>
   </w:abstractNum>
-  <w:abstractNum w:abstractNumId="25" w15:restartNumberingAfterBreak="0">
+  <w:abstractNum w:abstractNumId="26" w15:restartNumberingAfterBreak="0">
     <w:nsid w:val="75371B7A"/>
     <w:multiLevelType w:val="multilevel"/>
     <w:tmpl w:val="4E849EF0"/>
@@ -7299,7 +10798,7 @@
       </w:rPr>
     </w:lvl>
   </w:abstractNum>
-  <w:abstractNum w:abstractNumId="26" w15:restartNumberingAfterBreak="0">
+  <w:abstractNum w:abstractNumId="27" w15:restartNumberingAfterBreak="0">
     <w:nsid w:val="7AD8060B"/>
     <w:multiLevelType w:val="hybridMultilevel"/>
     <w:tmpl w:val="2160CE92"/>
@@ -7412,7 +10911,7 @@
       </w:rPr>
     </w:lvl>
   </w:abstractNum>
-  <w:abstractNum w:abstractNumId="27" w15:restartNumberingAfterBreak="0">
+  <w:abstractNum w:abstractNumId="28" w15:restartNumberingAfterBreak="0">
     <w:nsid w:val="7E2F3510"/>
     <w:multiLevelType w:val="multilevel"/>
     <w:tmpl w:val="2468F0F8"/>
@@ -7535,7 +11034,7 @@
       </w:rPr>
     </w:lvl>
   </w:abstractNum>
-  <w:abstractNum w:abstractNumId="28" w15:restartNumberingAfterBreak="0">
+  <w:abstractNum w:abstractNumId="29" w15:restartNumberingAfterBreak="0">
     <w:nsid w:val="7F332BB0"/>
     <w:multiLevelType w:val="hybridMultilevel"/>
     <w:tmpl w:val="08A879FC"/>
@@ -7648,10 +11147,10 @@
     </w:lvl>
   </w:abstractNum>
   <w:num w:numId="1">
-    <w:abstractNumId w:val="23"/>
+    <w:abstractNumId w:val="24"/>
   </w:num>
   <w:num w:numId="2">
-    <w:abstractNumId w:val="18"/>
+    <w:abstractNumId w:val="19"/>
   </w:num>
   <w:num w:numId="3">
     <w:abstractNumId w:val="14"/>
@@ -7660,10 +11159,10 @@
     <w:abstractNumId w:val="8"/>
   </w:num>
   <w:num w:numId="5">
-    <w:abstractNumId w:val="25"/>
+    <w:abstractNumId w:val="26"/>
   </w:num>
   <w:num w:numId="6">
-    <w:abstractNumId w:val="20"/>
+    <w:abstractNumId w:val="21"/>
   </w:num>
   <w:num w:numId="7">
     <w:abstractNumId w:val="3"/>
@@ -7681,7 +11180,7 @@
     <w:abstractNumId w:val="9"/>
   </w:num>
   <w:num w:numId="12">
-    <w:abstractNumId w:val="28"/>
+    <w:abstractNumId w:val="29"/>
   </w:num>
   <w:num w:numId="13">
     <w:abstractNumId w:val="5"/>
@@ -7690,10 +11189,10 @@
     <w:abstractNumId w:val="12"/>
   </w:num>
   <w:num w:numId="15">
-    <w:abstractNumId w:val="26"/>
+    <w:abstractNumId w:val="27"/>
   </w:num>
   <w:num w:numId="16">
-    <w:abstractNumId w:val="24"/>
+    <w:abstractNumId w:val="25"/>
   </w:num>
   <w:num w:numId="17">
     <w:abstractNumId w:val="2"/>
@@ -7705,10 +11204,10 @@
     <w:abstractNumId w:val="0"/>
   </w:num>
   <w:num w:numId="20">
-    <w:abstractNumId w:val="27"/>
+    <w:abstractNumId w:val="28"/>
   </w:num>
   <w:num w:numId="21">
-    <w:abstractNumId w:val="19"/>
+    <w:abstractNumId w:val="20"/>
   </w:num>
   <w:num w:numId="22">
     <w:abstractNumId w:val="1"/>
@@ -7717,7 +11216,7 @@
     <w:abstractNumId w:val="13"/>
   </w:num>
   <w:num w:numId="24">
-    <w:abstractNumId w:val="22"/>
+    <w:abstractNumId w:val="23"/>
   </w:num>
   <w:num w:numId="25">
     <w:abstractNumId w:val="10"/>
@@ -7726,13 +11225,16 @@
     <w:abstractNumId w:val="17"/>
   </w:num>
   <w:num w:numId="27">
-    <w:abstractNumId w:val="21"/>
+    <w:abstractNumId w:val="22"/>
   </w:num>
   <w:num w:numId="28">
     <w:abstractNumId w:val="7"/>
   </w:num>
   <w:num w:numId="29">
     <w:abstractNumId w:val="11"/>
+  </w:num>
+  <w:num w:numId="30">
+    <w:abstractNumId w:val="18"/>
   </w:num>
   <w:numIdMacAtCleanup w:val="6"/>
 </w:numbering>
@@ -8869,7 +12371,7 @@
 </file>
 
 <file path=customXml/itemProps1.xml><?xml version="1.0" encoding="utf-8"?>
-<ds:datastoreItem xmlns:ds="http://schemas.openxmlformats.org/officeDocument/2006/customXml" ds:itemID="{36271824-39C3-4050-9DAD-390724E737FA}">
+<ds:datastoreItem xmlns:ds="http://schemas.openxmlformats.org/officeDocument/2006/customXml" ds:itemID="{3392ABD0-7ADE-4B1A-A766-566C87A23255}">
   <ds:schemaRefs>
     <ds:schemaRef ds:uri="http://schemas.openxmlformats.org/officeDocument/2006/bibliography"/>
   </ds:schemaRefs>

</xml_diff>